<commit_message>
Added a new file reference
</commit_message>
<xml_diff>
--- a/Statistics-with-R.docx
+++ b/Statistics-with-R.docx
@@ -36,7 +36,7 @@
         <w:pStyle w:val="FirstParagraph"/>
       </w:pPr>
       <w:r>
-        <w:t xml:space="preserve">Studies show that Age and Marital status influences affect the rate of conception and the decision of women to either commit abortion or go to maternity. Most teenager and adult have an active sexual life which spans among various age groups, however, when it comes to decisions about pregnancy and abortion, younger women are significantly more likely than older women to have an abortion, while older women are substantially less likely than their younger counterparts to have children.</w:t>
+        <w:t xml:space="preserve">The question of whether age and marital status affect an individual’s decision to continue with their pregnancy is debatable. This project would use statistical analysis with the help of R to ascertain whether age and marital status affect an individual’s decision to abort or continue with their pregnancy by determining the conceptions that took place within marriages or civil partnerships and how many of these conceptions led to an abortion and also by determining how conceptions changed over the period (1998 – 2020) under review both in and out of wedlock and within certain age categories.</w:t>
       </w:r>
     </w:p>
     <w:p>
@@ -44,182 +44,49 @@
         <w:pStyle w:val="BodyText"/>
       </w:pPr>
       <w:r>
-        <w:t xml:space="preserve">In</w:t>
-      </w:r>
-      <w:r>
-        <w:t xml:space="preserve"> </w:t>
-      </w:r>
-      <m:oMath>
-        <m:r>
-          <m:t>46</m:t>
-        </m:r>
-      </m:oMath>
-      <w:r>
-        <w:t xml:space="preserve"> </w:t>
-      </w:r>
-      <w:r>
-        <w:t xml:space="preserve">states and New York City, the majority of women who had abortions (</w:t>
-      </w:r>
-      <m:oMath>
-        <m:r>
-          <m:t>57</m:t>
-        </m:r>
-        <m:r>
-          <m:rPr>
-            <m:sty m:val="p"/>
-          </m:rPr>
-          <m:t>%</m:t>
-        </m:r>
-      </m:oMath>
-      <w:r>
-        <w:t xml:space="preserve">) were in their</w:t>
-      </w:r>
-      <w:r>
-        <w:t xml:space="preserve"> </w:t>
-      </w:r>
-      <m:oMath>
-        <m:r>
-          <m:t>20</m:t>
-        </m:r>
-      </m:oMath>
-      <w:r>
-        <w:t xml:space="preserve">s. About three-in-ten (</w:t>
-      </w:r>
-      <m:oMath>
-        <m:r>
-          <m:t>31</m:t>
-        </m:r>
-        <m:r>
-          <m:rPr>
-            <m:sty m:val="p"/>
-          </m:rPr>
-          <m:t>%</m:t>
-        </m:r>
-      </m:oMath>
-      <w:r>
-        <w:t xml:space="preserve">) were in their</w:t>
-      </w:r>
-      <w:r>
-        <w:t xml:space="preserve"> </w:t>
-      </w:r>
-      <m:oMath>
-        <m:r>
-          <m:t>30</m:t>
-        </m:r>
-      </m:oMath>
-      <w:r>
-        <w:t xml:space="preserve">s; teens ages</w:t>
-      </w:r>
-      <w:r>
-        <w:t xml:space="preserve"> </w:t>
-      </w:r>
-      <m:oMath>
-        <m:r>
-          <m:t>13</m:t>
-        </m:r>
-      </m:oMath>
-      <w:r>
-        <w:t xml:space="preserve"> </w:t>
-      </w:r>
-      <w:r>
-        <w:t xml:space="preserve">to</w:t>
-      </w:r>
-      <w:r>
-        <w:t xml:space="preserve"> </w:t>
-      </w:r>
-      <m:oMath>
-        <m:r>
-          <m:t>19</m:t>
-        </m:r>
-      </m:oMath>
-      <w:r>
-        <w:t xml:space="preserve"> </w:t>
-      </w:r>
-      <w:r>
-        <w:t xml:space="preserve">accounted for</w:t>
-      </w:r>
-      <w:r>
-        <w:t xml:space="preserve"> </w:t>
-      </w:r>
-      <m:oMath>
-        <m:r>
-          <m:t>8</m:t>
-        </m:r>
-        <m:r>
-          <m:rPr>
-            <m:sty m:val="p"/>
-          </m:rPr>
-          <m:t>%</m:t>
-        </m:r>
-      </m:oMath>
-      <w:r>
-        <w:t xml:space="preserve">; and women in their</w:t>
-      </w:r>
-      <w:r>
-        <w:t xml:space="preserve"> </w:t>
-      </w:r>
-      <m:oMath>
-        <m:r>
-          <m:t>40</m:t>
-        </m:r>
-      </m:oMath>
-      <w:r>
-        <w:t xml:space="preserve">s accounted for</w:t>
-      </w:r>
-      <w:r>
-        <w:t xml:space="preserve"> </w:t>
-      </w:r>
-      <m:oMath>
-        <m:r>
-          <m:t>4</m:t>
-        </m:r>
-        <m:r>
-          <m:rPr>
-            <m:sty m:val="p"/>
-          </m:rPr>
-          <m:t>%</m:t>
-        </m:r>
-      </m:oMath>
-      <w:r>
-        <w:t xml:space="preserve">. The vast majority of women who had abortions were unmarried (</w:t>
-      </w:r>
-      <m:oMath>
-        <m:r>
-          <m:t>86</m:t>
-        </m:r>
-        <m:r>
-          <m:rPr>
-            <m:sty m:val="p"/>
-          </m:rPr>
-          <m:t>%</m:t>
-        </m:r>
-      </m:oMath>
-      <w:r>
-        <w:t xml:space="preserve">), while married women accounted for</w:t>
-      </w:r>
-      <w:r>
-        <w:t xml:space="preserve"> </w:t>
-      </w:r>
-      <m:oMath>
-        <m:r>
-          <m:t>14</m:t>
-        </m:r>
-        <m:r>
-          <m:rPr>
-            <m:sty m:val="p"/>
-          </m:rPr>
-          <m:t>%</m:t>
-        </m:r>
-      </m:oMath>
-      <w:r>
-        <w:t xml:space="preserve">, according to the CDC’s Abortion Surveillance report.</w:t>
+        <w:t xml:space="preserve">The source of data used to carry out this analysis is the annual statistics on conceptions of residents of England and Wales which were released by the Office for National Statistics (ONS) on 14, April 2022. The following observations were made based on this data:</w:t>
+      </w:r>
+    </w:p>
+    <w:p>
+      <w:pPr>
+        <w:pStyle w:val="BodyText"/>
+      </w:pPr>
+      <w:r>
+        <w:t xml:space="preserve">There were 817,515 conceptions by women between the ages of 15 to 44 in England and Wales in 2020 which dropped consistently from 876,934 conceptions in 2015. Women between the ages of 30 to 34 had the highest number of conceptions in 2020 with 248,528 conceptions while women below the age of 16 had the lowest number of conceptions in 2020 with 2,085. It was further observed that in 2020 women between the ages 30 and 34 had the lowest percentage of conceptions leading to abortion at 17.4% and this percentage continuously increased for younger women as teenagers below the age of 16 had the highest percentage at 61.8%. As of 2020, England had the majority of conceptions with 780,013 conceptions whiles Wales had 37,500. A further breakdown of England’s 780,013 conceptions as of 2020 revealed that London had the highest conceptions with 150,871 conceptions and with North East having the lowest conceptions at 32,664.</w:t>
+      </w:r>
+    </w:p>
+    <w:p>
+      <w:pPr>
+        <w:pStyle w:val="BodyText"/>
+      </w:pPr>
+      <w:r>
+        <w:t xml:space="preserve">In 46 states and New York City, the majority of women who had abortions (57%) were in their 20s. About one-third (31%) were in their 30s; teens between the ages of 13 to 19 accounted for 8%; and women in their 40s accounted for 4%. The vast majority of women who had abortions were unmarried (86%), while married women accounted for 14%, according to the CDC’s Abortion Surveillance report.</w:t>
+      </w:r>
+      <w:r>
+        <w:t xml:space="preserve"> </w:t>
+      </w:r>
+      <w:r>
+        <w:rPr>
+          <w:bCs/>
+          <w:b/>
+        </w:rPr>
+        <w:t xml:space="preserve">(pls let’s discuss about the reference format)</w:t>
       </w:r>
     </w:p>
     <w:bookmarkEnd w:id="20"/>
+    <w:bookmarkStart w:id="33" w:name="data-preparation-and-pre-processing"/>
+    <w:p>
+      <w:pPr>
+        <w:pStyle w:val="Heading1"/>
+      </w:pPr>
+      <w:r>
+        <w:t xml:space="preserve">Data preparation and pre-processing</w:t>
+      </w:r>
+    </w:p>
     <w:bookmarkStart w:id="21" w:name="loading-packages"/>
     <w:p>
       <w:pPr>
-        <w:pStyle w:val="Heading1"/>
+        <w:pStyle w:val="Heading2"/>
       </w:pPr>
       <w:r>
         <w:t xml:space="preserve">Loading packages</w:t>
@@ -230,7 +97,7 @@
         <w:pStyle w:val="FirstParagraph"/>
       </w:pPr>
       <w:r>
-        <w:t xml:space="preserve">The first phase of data science is to import the data in R. In this case, we will import many packages that would enable us to do.</w:t>
+        <w:t xml:space="preserve">The first phase of this analytical project is to import the data in R. In this case, we will import many packages that would enable us to import the data.</w:t>
       </w:r>
     </w:p>
     <w:p>
@@ -464,7 +331,7 @@
     <w:bookmarkStart w:id="23" w:name="downloading-data-into-local-directory"/>
     <w:p>
       <w:pPr>
-        <w:pStyle w:val="Heading1"/>
+        <w:pStyle w:val="Heading2"/>
       </w:pPr>
       <w:r>
         <w:t xml:space="preserve">Downloading data into local directory</w:t>
@@ -594,13 +461,13 @@
       </w:r>
     </w:p>
     <w:bookmarkEnd w:id="23"/>
-    <w:bookmarkStart w:id="32" w:name="reading-the-data"/>
+    <w:bookmarkStart w:id="32" w:name="resulting-data-set"/>
     <w:p>
       <w:pPr>
-        <w:pStyle w:val="Heading1"/>
+        <w:pStyle w:val="Heading2"/>
       </w:pPr>
       <w:r>
-        <w:t xml:space="preserve">Reading the data</w:t>
+        <w:t xml:space="preserve">Resulting data set</w:t>
       </w:r>
     </w:p>
     <w:p>
@@ -1424,32 +1291,7 @@
         <w:pStyle w:val="FirstParagraph"/>
       </w:pPr>
       <w:r>
-        <w:t xml:space="preserve">The conceptions data is a yearly data and it runs from</w:t>
-      </w:r>
-      <w:r>
-        <w:t xml:space="preserve"> </w:t>
-      </w:r>
-      <m:oMath>
-        <m:r>
-          <m:t>1990</m:t>
-        </m:r>
-      </m:oMath>
-      <w:r>
-        <w:t xml:space="preserve"> </w:t>
-      </w:r>
-      <w:r>
-        <w:t xml:space="preserve">to</w:t>
-      </w:r>
-      <w:r>
-        <w:t xml:space="preserve"> </w:t>
-      </w:r>
-      <m:oMath>
-        <m:r>
-          <m:t>2020</m:t>
-        </m:r>
-      </m:oMath>
-      <w:r>
-        <w:t xml:space="preserve">. The trend of conception by year is shown in</w:t>
+        <w:t xml:space="preserve">The conceptions data is provided yearly and it runs from 1990 to 2020. The trend of conception by year is shown in</w:t>
       </w:r>
       <w:r>
         <w:t xml:space="preserve"> </w:t>
@@ -1466,57 +1308,7 @@
         <w:t xml:space="preserve"> </w:t>
       </w:r>
       <w:r>
-        <w:t xml:space="preserve">for all ages and it can be seen that the rate of conception is gradually decreasing from</w:t>
-      </w:r>
-      <w:r>
-        <w:t xml:space="preserve"> </w:t>
-      </w:r>
-      <m:oMath>
-        <m:r>
-          <m:t>2010</m:t>
-        </m:r>
-      </m:oMath>
-      <w:r>
-        <w:t xml:space="preserve"> </w:t>
-      </w:r>
-      <w:r>
-        <w:t xml:space="preserve">till</w:t>
-      </w:r>
-      <w:r>
-        <w:t xml:space="preserve"> </w:t>
-      </w:r>
-      <m:oMath>
-        <m:r>
-          <m:t>2020</m:t>
-        </m:r>
-      </m:oMath>
-      <w:r>
-        <w:t xml:space="preserve">. Also, conception for women in under</w:t>
-      </w:r>
-      <w:r>
-        <w:t xml:space="preserve"> </w:t>
-      </w:r>
-      <m:oMath>
-        <m:r>
-          <m:t>18</m:t>
-        </m:r>
-      </m:oMath>
-      <w:r>
-        <w:t xml:space="preserve"> </w:t>
-      </w:r>
-      <w:r>
-        <w:t xml:space="preserve">is higher compared to women in under</w:t>
-      </w:r>
-      <w:r>
-        <w:t xml:space="preserve"> </w:t>
-      </w:r>
-      <m:oMath>
-        <m:r>
-          <m:t>16</m:t>
-        </m:r>
-      </m:oMath>
-      <w:r>
-        <w:t xml:space="preserve">.</w:t>
+        <w:t xml:space="preserve">for all ages and it can be seen that the rate of conception is gradually decreasing from 2010 till 2020. Also, conception for women under 18 is higher compared to women under 16.</w:t>
       </w:r>
     </w:p>
     <w:p>
@@ -1863,7 +1655,7 @@
             <w:r>
               <w:drawing>
                 <wp:inline>
-                  <wp:extent cx="5334000" cy="3111500"/>
+                  <wp:extent cx="5544151" cy="3234088"/>
                   <wp:effectExtent b="0" l="0" r="0" t="0"/>
                   <wp:docPr descr="" title="" id="25" name="Picture"/>
                   <a:graphic>
@@ -1884,7 +1676,7 @@
                         <pic:spPr bwMode="auto">
                           <a:xfrm>
                             <a:off x="0" y="0"/>
-                            <a:ext cx="5334000" cy="3111500"/>
+                            <a:ext cx="5544151" cy="3234088"/>
                           </a:xfrm>
                           <a:prstGeom prst="rect">
                             <a:avLst/>
@@ -1925,7 +1717,7 @@
         <w:pStyle w:val="BodyText"/>
       </w:pPr>
       <w:r>
-        <w:t xml:space="preserve">The next thing now is to explore the rate of conceptions by age group per year. We need to reshape the data in order to achieve this.</w:t>
+        <w:t xml:space="preserve">The next step is to explore the rate of conceptions by age group per year. We need to reshape the data in order to achieve this.</w:t>
       </w:r>
     </w:p>
     <w:p>
@@ -2336,35 +2128,7 @@
         </w:r>
       </w:hyperlink>
       <w:r>
-        <w:t xml:space="preserve">, the number of conceptions per year grows for women in the</w:t>
-      </w:r>
-      <w:r>
-        <w:t xml:space="preserve"> </w:t>
-      </w:r>
-      <m:oMath>
-        <m:r>
-          <m:t>25</m:t>
-        </m:r>
-      </m:oMath>
-      <w:r>
-        <w:t xml:space="preserve"> </w:t>
-      </w:r>
-      <w:r>
-        <w:t xml:space="preserve">to</w:t>
-      </w:r>
-      <w:r>
-        <w:t xml:space="preserve"> </w:t>
-      </w:r>
-      <m:oMath>
-        <m:r>
-          <m:t>29</m:t>
-        </m:r>
-      </m:oMath>
-      <w:r>
-        <w:t xml:space="preserve"> </w:t>
-      </w:r>
-      <w:r>
-        <w:t xml:space="preserve">age group compared to other groups.</w:t>
+        <w:t xml:space="preserve">, the number of conceptions per year grows for women in the 25 to 29 age group compared to other groups.</w:t>
       </w:r>
     </w:p>
     <w:p>
@@ -2756,7 +2520,7 @@
             <w:r>
               <w:drawing>
                 <wp:inline>
-                  <wp:extent cx="5334000" cy="3111500"/>
+                  <wp:extent cx="5544151" cy="3234088"/>
                   <wp:effectExtent b="0" l="0" r="0" t="0"/>
                   <wp:docPr descr="" title="" id="29" name="Picture"/>
                   <a:graphic>
@@ -2777,7 +2541,7 @@
                         <pic:spPr bwMode="auto">
                           <a:xfrm>
                             <a:off x="0" y="0"/>
-                            <a:ext cx="5334000" cy="3111500"/>
+                            <a:ext cx="5544151" cy="3234088"/>
                           </a:xfrm>
                           <a:prstGeom prst="rect">
                             <a:avLst/>
@@ -2814,7 +2578,8 @@
       </w:tr>
     </w:tbl>
     <w:bookmarkEnd w:id="32"/>
-    <w:bookmarkStart w:id="37" w:name="teenage-pregnancy"/>
+    <w:bookmarkEnd w:id="33"/>
+    <w:bookmarkStart w:id="38" w:name="teenage-pregnancy"/>
     <w:p>
       <w:pPr>
         <w:pStyle w:val="Heading1"/>
@@ -4535,7 +4300,7 @@
         <w:pStyle w:val="FirstParagraph"/>
       </w:pPr>
       <w:r>
-        <w:t xml:space="preserve">The next thing now is to explore the rate of conceptions by age group per year. We need to reshape the data in order to achieve this.</w:t>
+        <w:t xml:space="preserve">The next step is to explore the rate of conceptions by age group per year. We need to reshape the data in order to achieve this.</w:t>
       </w:r>
     </w:p>
     <w:p>
@@ -4890,7 +4655,7 @@
         <w:pStyle w:val="FirstParagraph"/>
       </w:pPr>
       <w:r>
-        <w:t xml:space="preserve">The reshape data looks like this:</w:t>
+        <w:t xml:space="preserve">The reshaped data looks like this:</w:t>
       </w:r>
     </w:p>
     <w:p>
@@ -5042,37 +4807,7 @@
         <w:t xml:space="preserve"> </w:t>
       </w:r>
       <w:r>
-        <w:t xml:space="preserve">below there is a decrease in conception in the last</w:t>
-      </w:r>
-      <w:r>
-        <w:t xml:space="preserve"> </w:t>
-      </w:r>
-      <m:oMath>
-        <m:r>
-          <m:t>20</m:t>
-        </m:r>
-      </m:oMath>
-      <w:r>
-        <w:t xml:space="preserve"> </w:t>
-      </w:r>
-      <w:r>
-        <w:t xml:space="preserve">years (</w:t>
-      </w:r>
-      <m:oMath>
-        <m:r>
-          <m:t>2000</m:t>
-        </m:r>
-      </m:oMath>
-      <w:r>
-        <w:t xml:space="preserve">-</w:t>
-      </w:r>
-      <m:oMath>
-        <m:r>
-          <m:t>2020</m:t>
-        </m:r>
-      </m:oMath>
-      <w:r>
-        <w:t xml:space="preserve">). Conception in teenagers is higher with kids in their late teens compare to those in mid teens. Which explain that as teens approaches 18 years there is higher rate of conception. In addition, more teenagers in mid teens are more likely to abort compare to those in their late teens. Which mean as teenagers approach age 18 they are more willing to go through maternity.</w:t>
+        <w:t xml:space="preserve">below there is a decrease in conception in the last 20 years (2000-2020). Conception in teenagers is higher with kids in their late teens compare to those in mid teens. This explains that as teens approaches 18 years there is higher rate of conception. In addition, more teenagers in mid teens are more likely to abort compare to those in their late teens. Which mean as teenagers approach age 18 they are more willing to go through maternity.</w:t>
       </w:r>
     </w:p>
     <w:p>
@@ -5503,7 +5238,7 @@
       <w:tr>
         <w:tc>
           <w:tcPr/>
-          <w:bookmarkStart w:id="36" w:name="fig-teenage-pregnancy"/>
+          <w:bookmarkStart w:id="37" w:name="fig-teenage-pregnancy"/>
           <w:p>
             <w:pPr>
               <w:pStyle w:val="Figure"/>
@@ -5512,20 +5247,20 @@
             <w:r>
               <w:drawing>
                 <wp:inline>
-                  <wp:extent cx="5334000" cy="3556000"/>
+                  <wp:extent cx="5943600" cy="3962400"/>
                   <wp:effectExtent b="0" l="0" r="0" t="0"/>
-                  <wp:docPr descr="" title="" id="34" name="Picture"/>
+                  <wp:docPr descr="" title="" id="35" name="Picture"/>
                   <a:graphic>
                     <a:graphicData uri="http://schemas.openxmlformats.org/drawingml/2006/picture">
                       <pic:pic>
                         <pic:nvPicPr>
-                          <pic:cNvPr descr="Statistics-with-R_files/figure-docx/fig-teenage-pregnancy-1.png" id="35" name="Picture"/>
+                          <pic:cNvPr descr="Statistics-with-R_files/figure-docx/fig-teenage-pregnancy-1.png" id="36" name="Picture"/>
                           <pic:cNvPicPr>
                             <a:picLocks noChangeArrowheads="1" noChangeAspect="1"/>
                           </pic:cNvPicPr>
                         </pic:nvPicPr>
                         <pic:blipFill>
-                          <a:blip r:embed="rId33"/>
+                          <a:blip r:embed="rId34"/>
                           <a:stretch>
                             <a:fillRect/>
                           </a:stretch>
@@ -5533,7 +5268,7 @@
                         <pic:spPr bwMode="auto">
                           <a:xfrm>
                             <a:off x="0" y="0"/>
-                            <a:ext cx="5334000" cy="3556000"/>
+                            <a:ext cx="5943600" cy="3962400"/>
                           </a:xfrm>
                           <a:prstGeom prst="rect">
                             <a:avLst/>
@@ -5565,12 +5300,12 @@
               <w:t xml:space="preserve">Figure 3: Conception by teenagers.</w:t>
             </w:r>
           </w:p>
-          <w:bookmarkEnd w:id="36"/>
+          <w:bookmarkEnd w:id="37"/>
         </w:tc>
       </w:tr>
     </w:tbl>
-    <w:bookmarkEnd w:id="37"/>
-    <w:bookmarkStart w:id="40" w:name="Xeee4d08651693f3118d6127fcd19f88d50fb21c"/>
+    <w:bookmarkEnd w:id="38"/>
+    <w:bookmarkStart w:id="41" w:name="Xeee4d08651693f3118d6127fcd19f88d50fb21c"/>
     <w:p>
       <w:pPr>
         <w:pStyle w:val="Heading1"/>
@@ -5579,7 +5314,7 @@
         <w:t xml:space="preserve">Conception leading to maternities and abortion</w:t>
       </w:r>
     </w:p>
-    <w:bookmarkStart w:id="38" w:name="by-marriage"/>
+    <w:bookmarkStart w:id="39" w:name="by-marriage"/>
     <w:p>
       <w:pPr>
         <w:pStyle w:val="Heading2"/>
@@ -9118,8 +8853,8 @@
         <w:t xml:space="preserve"> marital_status) </w:t>
       </w:r>
     </w:p>
-    <w:bookmarkEnd w:id="38"/>
-    <w:bookmarkStart w:id="39" w:name="X1280371beb9e053c142baa293b0a7a454b86e03"/>
+    <w:bookmarkEnd w:id="39"/>
+    <w:bookmarkStart w:id="40" w:name="X1280371beb9e053c142baa293b0a7a454b86e03"/>
     <w:p>
       <w:pPr>
         <w:pStyle w:val="Heading2"/>
@@ -13324,21 +13059,30 @@
         <w:t xml:space="preserve">$ marital_status      &lt;chr&gt; "within marriage or civil partnership", "within ma…</w:t>
       </w:r>
     </w:p>
-    <w:bookmarkEnd w:id="39"/>
     <w:bookmarkEnd w:id="40"/>
-    <w:bookmarkStart w:id="55" w:name="X495c08033c0d96bf86910b12834731f97ca348c"/>
+    <w:bookmarkEnd w:id="41"/>
+    <w:bookmarkStart w:id="57" w:name="data-analysis"/>
     <w:p>
       <w:pPr>
         <w:pStyle w:val="Heading1"/>
       </w:pPr>
       <w:r>
-        <w:t xml:space="preserve">Graphical analysis of conception decision by age group and marital status</w:t>
+        <w:t xml:space="preserve">Data analysis</w:t>
       </w:r>
     </w:p>
-    <w:bookmarkStart w:id="45" w:name="Xa7061fcdb6d2075afc25305303092bbef01a207"/>
+    <w:bookmarkStart w:id="56" w:name="X495c08033c0d96bf86910b12834731f97ca348c"/>
     <w:p>
       <w:pPr>
         <w:pStyle w:val="Heading2"/>
+      </w:pPr>
+      <w:r>
+        <w:t xml:space="preserve">Graphical analysis of conception decision by age group and marital status</w:t>
+      </w:r>
+    </w:p>
+    <w:bookmarkStart w:id="46" w:name="Xa7061fcdb6d2075afc25305303092bbef01a207"/>
+    <w:p>
+      <w:pPr>
+        <w:pStyle w:val="Heading3"/>
       </w:pPr>
       <w:r>
         <w:t xml:space="preserve">Which of the conceptions took place within marriage or civil partnerships and how many conceptions lead to an abortion?</w:t>
@@ -14119,7 +13863,7 @@
       <w:tr>
         <w:tc>
           <w:tcPr/>
-          <w:bookmarkStart w:id="44" w:name="fig-conception-by-marital-status"/>
+          <w:bookmarkStart w:id="45" w:name="fig-conception-by-marital-status"/>
           <w:p>
             <w:pPr>
               <w:pStyle w:val="Figure"/>
@@ -14128,20 +13872,20 @@
             <w:r>
               <w:drawing>
                 <wp:inline>
-                  <wp:extent cx="5334000" cy="3556000"/>
+                  <wp:extent cx="5943600" cy="3962400"/>
                   <wp:effectExtent b="0" l="0" r="0" t="0"/>
-                  <wp:docPr descr="" title="" id="42" name="Picture"/>
+                  <wp:docPr descr="" title="" id="43" name="Picture"/>
                   <a:graphic>
                     <a:graphicData uri="http://schemas.openxmlformats.org/drawingml/2006/picture">
                       <pic:pic>
                         <pic:nvPicPr>
-                          <pic:cNvPr descr="Statistics-with-R_files/figure-docx/fig-conception-by-marital-status-1.png" id="43" name="Picture"/>
+                          <pic:cNvPr descr="Statistics-with-R_files/figure-docx/fig-conception-by-marital-status-1.png" id="44" name="Picture"/>
                           <pic:cNvPicPr>
                             <a:picLocks noChangeArrowheads="1" noChangeAspect="1"/>
                           </pic:cNvPicPr>
                         </pic:nvPicPr>
                         <pic:blipFill>
-                          <a:blip r:embed="rId41"/>
+                          <a:blip r:embed="rId42"/>
                           <a:stretch>
                             <a:fillRect/>
                           </a:stretch>
@@ -14149,7 +13893,7 @@
                         <pic:spPr bwMode="auto">
                           <a:xfrm>
                             <a:off x="0" y="0"/>
-                            <a:ext cx="5334000" cy="3556000"/>
+                            <a:ext cx="5943600" cy="3962400"/>
                           </a:xfrm>
                           <a:prstGeom prst="rect">
                             <a:avLst/>
@@ -14181,7 +13925,7 @@
               <w:t xml:space="preserve">Figure 4: Conception decision by marital status.</w:t>
             </w:r>
           </w:p>
-          <w:bookmarkEnd w:id="44"/>
+          <w:bookmarkEnd w:id="45"/>
         </w:tc>
       </w:tr>
     </w:tbl>
@@ -14193,11 +13937,11 @@
         <w:t xml:space="preserve">The number of conceptions that lead to an abortion within marriage or civil partnerships is 679220</w:t>
       </w:r>
     </w:p>
-    <w:bookmarkEnd w:id="45"/>
-    <w:bookmarkStart w:id="54" w:name="Xf3e934875db5b305ea2f2105752cd4490177def"/>
+    <w:bookmarkEnd w:id="46"/>
+    <w:bookmarkStart w:id="55" w:name="Xf3e934875db5b305ea2f2105752cd4490177def"/>
     <w:p>
       <w:pPr>
-        <w:pStyle w:val="Heading2"/>
+        <w:pStyle w:val="Heading3"/>
       </w:pPr>
       <w:r>
         <w:t xml:space="preserve">How did conceptions change over this time period both in and out of wedlock and within certain age categories?</w:t>
@@ -14820,7 +14564,7 @@
       <w:tr>
         <w:tc>
           <w:tcPr/>
-          <w:bookmarkStart w:id="49" w:name="fig-conception-by-age-marital-status-1"/>
+          <w:bookmarkStart w:id="50" w:name="fig-conception-by-age-marital-status-1"/>
           <w:p>
             <w:pPr>
               <w:pStyle w:val="Figure"/>
@@ -14829,20 +14573,20 @@
             <w:r>
               <w:drawing>
                 <wp:inline>
-                  <wp:extent cx="5334000" cy="3556000"/>
+                  <wp:extent cx="5943600" cy="3962400"/>
                   <wp:effectExtent b="0" l="0" r="0" t="0"/>
-                  <wp:docPr descr="" title="" id="47" name="Picture"/>
+                  <wp:docPr descr="" title="" id="48" name="Picture"/>
                   <a:graphic>
                     <a:graphicData uri="http://schemas.openxmlformats.org/drawingml/2006/picture">
                       <pic:pic>
                         <pic:nvPicPr>
-                          <pic:cNvPr descr="Statistics-with-R_files/figure-docx/fig-conception-by-age-marital-status-1-1.png" id="48" name="Picture"/>
+                          <pic:cNvPr descr="Statistics-with-R_files/figure-docx/fig-conception-by-age-marital-status-1-1.png" id="49" name="Picture"/>
                           <pic:cNvPicPr>
                             <a:picLocks noChangeArrowheads="1" noChangeAspect="1"/>
                           </pic:cNvPicPr>
                         </pic:nvPicPr>
                         <pic:blipFill>
-                          <a:blip r:embed="rId46"/>
+                          <a:blip r:embed="rId47"/>
                           <a:stretch>
                             <a:fillRect/>
                           </a:stretch>
@@ -14850,7 +14594,7 @@
                         <pic:spPr bwMode="auto">
                           <a:xfrm>
                             <a:off x="0" y="0"/>
-                            <a:ext cx="5334000" cy="3556000"/>
+                            <a:ext cx="5943600" cy="3962400"/>
                           </a:xfrm>
                           <a:prstGeom prst="rect">
                             <a:avLst/>
@@ -14882,7 +14626,7 @@
               <w:t xml:space="preserve">Figure 5: Conception decision by age and marital status (Age under 16 to 24).</w:t>
             </w:r>
           </w:p>
-          <w:bookmarkEnd w:id="49"/>
+          <w:bookmarkEnd w:id="50"/>
         </w:tc>
       </w:tr>
     </w:tbl>
@@ -15511,7 +15255,7 @@
       <w:tr>
         <w:tc>
           <w:tcPr/>
-          <w:bookmarkStart w:id="53" w:name="fig-conception-by-age-marital-status-2"/>
+          <w:bookmarkStart w:id="54" w:name="fig-conception-by-age-marital-status-2"/>
           <w:p>
             <w:pPr>
               <w:pStyle w:val="Figure"/>
@@ -15520,20 +15264,20 @@
             <w:r>
               <w:drawing>
                 <wp:inline>
-                  <wp:extent cx="5334000" cy="3556000"/>
+                  <wp:extent cx="5943600" cy="3962400"/>
                   <wp:effectExtent b="0" l="0" r="0" t="0"/>
-                  <wp:docPr descr="" title="" id="51" name="Picture"/>
+                  <wp:docPr descr="" title="" id="52" name="Picture"/>
                   <a:graphic>
                     <a:graphicData uri="http://schemas.openxmlformats.org/drawingml/2006/picture">
                       <pic:pic>
                         <pic:nvPicPr>
-                          <pic:cNvPr descr="Statistics-with-R_files/figure-docx/fig-conception-by-age-marital-status-2-1.png" id="52" name="Picture"/>
+                          <pic:cNvPr descr="Statistics-with-R_files/figure-docx/fig-conception-by-age-marital-status-2-1.png" id="53" name="Picture"/>
                           <pic:cNvPicPr>
                             <a:picLocks noChangeArrowheads="1" noChangeAspect="1"/>
                           </pic:cNvPicPr>
                         </pic:nvPicPr>
                         <pic:blipFill>
-                          <a:blip r:embed="rId50"/>
+                          <a:blip r:embed="rId51"/>
                           <a:stretch>
                             <a:fillRect/>
                           </a:stretch>
@@ -15541,7 +15285,7 @@
                         <pic:spPr bwMode="auto">
                           <a:xfrm>
                             <a:off x="0" y="0"/>
-                            <a:ext cx="5334000" cy="3556000"/>
+                            <a:ext cx="5943600" cy="3962400"/>
                           </a:xfrm>
                           <a:prstGeom prst="rect">
                             <a:avLst/>
@@ -15573,13 +15317,286 @@
               <w:t xml:space="preserve">Figure 6: Conception decision by age and marital status (Age 25 and above).</w:t>
             </w:r>
           </w:p>
-          <w:bookmarkEnd w:id="53"/>
+          <w:bookmarkEnd w:id="54"/>
         </w:tc>
       </w:tr>
     </w:tbl>
-    <w:bookmarkEnd w:id="54"/>
     <w:bookmarkEnd w:id="55"/>
-    <w:sectPr/>
+    <w:bookmarkEnd w:id="56"/>
+    <w:bookmarkEnd w:id="57"/>
+    <w:bookmarkStart w:id="58" w:name="statistical-modelling"/>
+    <w:p>
+      <w:pPr>
+        <w:pStyle w:val="Heading1"/>
+      </w:pPr>
+      <w:r>
+        <w:t xml:space="preserve">Statistical Modelling</w:t>
+      </w:r>
+    </w:p>
+    <w:p>
+      <w:pPr>
+        <w:pStyle w:val="FirstParagraph"/>
+      </w:pPr>
+      <w:r>
+        <w:t xml:space="preserve">This is a statistical method used to understand the relationship between different variables. It is often represented in a graph, and it examines how a dependent variable is affected by one or more independent variables</w:t>
+      </w:r>
+      <w:r>
+        <w:t xml:space="preserve"> </w:t>
+      </w:r>
+      <w:r>
+        <w:t xml:space="preserve">(Cichosz 2015)</w:t>
+      </w:r>
+      <w:r>
+        <w:t xml:space="preserve">.</w:t>
+      </w:r>
+    </w:p>
+    <w:p>
+      <w:pPr>
+        <w:pStyle w:val="BodyText"/>
+      </w:pPr>
+      <w:r>
+        <w:t xml:space="preserve">This science of getting computers to learn and act like humans do, and improve their learning over time in autonomous fashion, by feeding them data and information in the form of observations and real-world interactions is called machine learning.</w:t>
+      </w:r>
+    </w:p>
+    <w:p>
+      <w:pPr>
+        <w:pStyle w:val="BodyText"/>
+      </w:pPr>
+      <w:r>
+        <w:t xml:space="preserve">Different approaches to implementing machine learning (ML) techniques are available. Notable among these are supervised learning, unsupervised learning, semi-supervised learning, and reinforcement learning methods.</w:t>
+      </w:r>
+    </w:p>
+    <w:p>
+      <w:pPr>
+        <w:pStyle w:val="BodyText"/>
+      </w:pPr>
+      <w:r>
+        <w:t xml:space="preserve">The supervised learning algorithms consist of a label and a set of features. The task is to learn a function that maps an input to an output based on an example of an input-to-output pair. A supervised learning algorithm analyses the training data and produces an inferred function for mapping test data or new input (X) to predict the output or label (Y).</w:t>
+      </w:r>
+    </w:p>
+    <w:p>
+      <w:pPr>
+        <w:pStyle w:val="BodyText"/>
+      </w:pPr>
+      <w:r>
+        <w:t xml:space="preserve">The two examples of supervised learning techniques are classification and regression. The main difference between these two methods is that regression has the label of the data continuous while classification has the categorical label (or discrete). This work applied logistic regression on</w:t>
+      </w:r>
+      <w:r>
+        <w:t xml:space="preserve"> </w:t>
+      </w:r>
+      <w:r>
+        <w:rPr>
+          <w:rStyle w:val="VerbatimChar"/>
+        </w:rPr>
+        <w:t xml:space="preserve">conception data</w:t>
+      </w:r>
+      <w:r>
+        <w:t xml:space="preserve"> </w:t>
+      </w:r>
+      <w:r>
+        <w:t xml:space="preserve">to predict whether whether conception will lead to maternity or abortion.</w:t>
+      </w:r>
+    </w:p>
+    <w:p>
+      <w:pPr>
+        <w:pStyle w:val="SourceCode"/>
+      </w:pPr>
+      <w:r>
+        <w:rPr>
+          <w:rStyle w:val="CommentTok"/>
+        </w:rPr>
+        <w:t xml:space="preserve">#conception_data</w:t>
+      </w:r>
+    </w:p>
+    <w:bookmarkEnd w:id="58"/>
+    <w:bookmarkStart w:id="59" w:name="results-presentation"/>
+    <w:p>
+      <w:pPr>
+        <w:pStyle w:val="Heading1"/>
+      </w:pPr>
+      <w:r>
+        <w:t xml:space="preserve">Results presentation</w:t>
+      </w:r>
+    </w:p>
+    <w:p>
+      <w:pPr>
+        <w:pStyle w:val="FirstParagraph"/>
+      </w:pPr>
+      <w:r>
+        <w:t xml:space="preserve">Based on the analysis of conception decision by age group and marital status, it was observed that …………………</w:t>
+      </w:r>
+    </w:p>
+    <w:p>
+      <w:pPr>
+        <w:pStyle w:val="BodyText"/>
+      </w:pPr>
+      <w:r>
+        <w:t xml:space="preserve">Based on the analysis on how conceptions changed over this time period both in and out of wedlock and within certain age categories, it was observed that …………………</w:t>
+      </w:r>
+    </w:p>
+    <w:bookmarkEnd w:id="59"/>
+    <w:bookmarkStart w:id="60" w:name="conclusion"/>
+    <w:p>
+      <w:pPr>
+        <w:pStyle w:val="Heading1"/>
+      </w:pPr>
+      <w:r>
+        <w:t xml:space="preserve">Conclusion</w:t>
+      </w:r>
+    </w:p>
+    <w:bookmarkEnd w:id="60"/>
+    <w:bookmarkStart w:id="61" w:name="reflection-section"/>
+    <w:p>
+      <w:pPr>
+        <w:pStyle w:val="Heading1"/>
+      </w:pPr>
+      <w:r>
+        <w:t xml:space="preserve">Reflection section</w:t>
+      </w:r>
+    </w:p>
+    <w:p>
+      <w:pPr>
+        <w:pStyle w:val="FirstParagraph"/>
+      </w:pPr>
+      <w:r>
+        <w:t xml:space="preserve">This section would discuss this analytical project at a metal level by stating the motivation, challenges, learning points and justifications of the techniques and methods used during in carrying out the analysis.</w:t>
+      </w:r>
+    </w:p>
+    <w:bookmarkEnd w:id="61"/>
+    <w:bookmarkStart w:id="62" w:name="motivation"/>
+    <w:p>
+      <w:pPr>
+        <w:pStyle w:val="Heading1"/>
+      </w:pPr>
+      <w:r>
+        <w:t xml:space="preserve">Motivation</w:t>
+      </w:r>
+    </w:p>
+    <w:p>
+      <w:pPr>
+        <w:pStyle w:val="FirstParagraph"/>
+      </w:pPr>
+      <w:r>
+        <w:t xml:space="preserve">The Research question of whether age and marital status affect an individual’s decision to continue with their pregnancy is an extremely interesting topic that motivated me to carry out further analysis to gather insight.</w:t>
+      </w:r>
+    </w:p>
+    <w:bookmarkEnd w:id="62"/>
+    <w:bookmarkStart w:id="63" w:name="challenges"/>
+    <w:p>
+      <w:pPr>
+        <w:pStyle w:val="Heading1"/>
+      </w:pPr>
+      <w:r>
+        <w:t xml:space="preserve">Challenges</w:t>
+      </w:r>
+    </w:p>
+    <w:p>
+      <w:pPr>
+        <w:pStyle w:val="FirstParagraph"/>
+      </w:pPr>
+      <w:r>
+        <w:t xml:space="preserve">One of the challenges I encountered was the difficulty in analyzing the ONS annual statistics on conceptions of residents of England and Wales dataset, as this dataset contained a huge amount of data that was messy and needed to be cleaned and processed before being put to use for the analysis. In addition, although the use of Regression analysis showed a correlation between the dependent variable (abortion) and the independent variables (age and marital status), it did not necessarily prove that a change in age and marital status affects the decision to abort or continue with a pregnancy and this posed a challenge.</w:t>
+      </w:r>
+    </w:p>
+    <w:p>
+      <w:pPr>
+        <w:pStyle w:val="BodyText"/>
+      </w:pPr>
+      <w:r>
+        <w:t xml:space="preserve">The learning point is that cleaning data is a significant aspect of this analytical project because the quality of the data determines the accuracy of the calculations. Even with statistical methods/techniques and data cleansing methods, if the input data is inaccurate, the observations from the analysis will also be inaccurate.</w:t>
+      </w:r>
+    </w:p>
+    <w:bookmarkEnd w:id="63"/>
+    <w:bookmarkStart w:id="64" w:name="learning-points"/>
+    <w:p>
+      <w:pPr>
+        <w:pStyle w:val="Heading1"/>
+      </w:pPr>
+      <w:r>
+        <w:t xml:space="preserve">Learning points</w:t>
+      </w:r>
+    </w:p>
+    <w:p>
+      <w:pPr>
+        <w:pStyle w:val="FirstParagraph"/>
+      </w:pPr>
+      <w:r>
+        <w:t xml:space="preserve">Cleaning data is a significant aspect of this analytical project because the quality of the data determines the accuracy of the calculations. Even with statistical techniques and data cleansing methods, if the input data is inaccurate, the predictions from the analysis will also be inaccurate.</w:t>
+      </w:r>
+    </w:p>
+    <w:bookmarkEnd w:id="64"/>
+    <w:bookmarkStart w:id="65" w:name="justification"/>
+    <w:p>
+      <w:pPr>
+        <w:pStyle w:val="Heading1"/>
+      </w:pPr>
+      <w:r>
+        <w:t xml:space="preserve">Justification</w:t>
+      </w:r>
+    </w:p>
+    <w:p>
+      <w:pPr>
+        <w:pStyle w:val="FirstParagraph"/>
+      </w:pPr>
+      <w:r>
+        <w:t xml:space="preserve">In order to efficiently analyze the ONS annual statistics on conceptions of residents of England and Wales dataset, the application of R was used. The decision to use R to carry out the analysis in this project is due to the following reasons: R is open-source and does not require any fees or license to use. In addition, R offers many features and packages which are suitable for carrying out statistical analysis. Finally, R offers a host of packages that assisted in the conversion of the messy and unstructured dataset into a structured format for analysis. The use of visualizations and Regression analysis assisted in understanding the relationship between different variables and gaining insight.</w:t>
+      </w:r>
+    </w:p>
+    <w:bookmarkEnd w:id="65"/>
+    <w:bookmarkStart w:id="69" w:name="references"/>
+    <w:p>
+      <w:pPr>
+        <w:pStyle w:val="Heading1"/>
+      </w:pPr>
+      <w:r>
+        <w:t xml:space="preserve">References</w:t>
+      </w:r>
+    </w:p>
+    <w:bookmarkStart w:id="68" w:name="refs"/>
+    <w:bookmarkStart w:id="67" w:name="ref-cichosz2015"/>
+    <w:p>
+      <w:pPr>
+        <w:pStyle w:val="Bibliography"/>
+      </w:pPr>
+      <w:r>
+        <w:t xml:space="preserve">Cichosz, Paweł. 2015.</w:t>
+      </w:r>
+      <w:r>
+        <w:t xml:space="preserve"> </w:t>
+      </w:r>
+      <w:r>
+        <w:rPr>
+          <w:iCs/>
+          <w:i/>
+        </w:rPr>
+        <w:t xml:space="preserve">Data Mining Algorithms: Explained Using r</w:t>
+      </w:r>
+      <w:r>
+        <w:t xml:space="preserve">. John Wiley &amp; Sons.</w:t>
+      </w:r>
+      <w:r>
+        <w:t xml:space="preserve"> </w:t>
+      </w:r>
+      <w:hyperlink r:id="rId66">
+        <w:r>
+          <w:rPr>
+            <w:rStyle w:val="Hyperlink"/>
+          </w:rPr>
+          <w:t xml:space="preserve">https://doi.org/10.1002/9781118950951</w:t>
+        </w:r>
+      </w:hyperlink>
+      <w:r>
+        <w:t xml:space="preserve">.</w:t>
+      </w:r>
+    </w:p>
+    <w:bookmarkEnd w:id="67"/>
+    <w:bookmarkEnd w:id="68"/>
+    <w:bookmarkEnd w:id="69"/>
+    <w:sectPr>
+      <w:pgSz w:h="15840" w:w="12240"/>
+      <w:pgMar w:bottom="1440" w:footer="720" w:gutter="0" w:header="720" w:left="1440" w:right="1440" w:top="1440"/>
+      <w:cols w:space="720"/>
+    </w:sectPr>
   </w:body>
 </w:document>
 </file>
@@ -15608,7 +15625,296 @@
 </file>
 
 <file path=word/numbering.xml><?xml version="1.0" encoding="utf-8"?>
-<w:numbering xmlns:w="http://schemas.openxmlformats.org/wordprocessingml/2006/main">
+<w:numbering xmlns:aink="http://schemas.microsoft.com/office/drawing/2016/ink" xmlns:am3d="http://schemas.microsoft.com/office/drawing/2017/model3d" xmlns:cx="http://schemas.microsoft.com/office/drawing/2014/chartex" xmlns:cx1="http://schemas.microsoft.com/office/drawing/2015/9/8/chartex" xmlns:cx2="http://schemas.microsoft.com/office/drawing/2015/10/21/chartex" xmlns:cx3="http://schemas.microsoft.com/office/drawing/2016/5/9/chartex" xmlns:cx4="http://schemas.microsoft.com/office/drawing/2016/5/10/chartex" xmlns:cx5="http://schemas.microsoft.com/office/drawing/2016/5/11/chartex" xmlns:cx6="http://schemas.microsoft.com/office/drawing/2016/5/12/chartex" xmlns:cx7="http://schemas.microsoft.com/office/drawing/2016/5/13/chartex" xmlns:cx8="http://schemas.microsoft.com/office/drawing/2016/5/14/chartex" xmlns:m="http://schemas.openxmlformats.org/officeDocument/2006/math" xmlns:mc="http://schemas.openxmlformats.org/markup-compatibility/2006" xmlns:o="urn:schemas-microsoft-com:office:office" xmlns:oel="http://schemas.microsoft.com/office/2019/extlst" xmlns:r="http://schemas.openxmlformats.org/officeDocument/2006/relationships" xmlns:v="urn:schemas-microsoft-com:vml" xmlns:w="http://schemas.openxmlformats.org/wordprocessingml/2006/main" xmlns:w10="urn:schemas-microsoft-com:office:word" xmlns:w14="http://schemas.microsoft.com/office/word/2010/wordml" xmlns:w15="http://schemas.microsoft.com/office/word/2012/wordml" xmlns:w16="http://schemas.microsoft.com/office/word/2018/wordml" xmlns:w16cex="http://schemas.microsoft.com/office/word/2018/wordml/cex" xmlns:w16cid="http://schemas.microsoft.com/office/word/2016/wordml/cid" xmlns:w16sdtdh="http://schemas.microsoft.com/office/word/2020/wordml/sdtdatahash" xmlns:w16se="http://schemas.microsoft.com/office/word/2015/wordml/symex" xmlns:wne="http://schemas.microsoft.com/office/word/2006/wordml" xmlns:wp="http://schemas.openxmlformats.org/drawingml/2006/wordprocessingDrawing" xmlns:wp14="http://schemas.microsoft.com/office/word/2010/wordprocessingDrawing" xmlns:wpc="http://schemas.microsoft.com/office/word/2010/wordprocessingCanvas" xmlns:wpg="http://schemas.microsoft.com/office/word/2010/wordprocessingGroup" xmlns:wpi="http://schemas.microsoft.com/office/word/2010/wordprocessingInk" xmlns:wps="http://schemas.microsoft.com/office/word/2010/wordprocessingShape" mc:Ignorable="w14 w15 w16se w16cid w16 w16cex w16sdtdh wp14">
+  <w:abstractNum w15:restartNumberingAfterBreak="0" w:abstractNumId="0">
+    <w:nsid w:val="FFFFFF7C"/>
+    <w:multiLevelType w:val="singleLevel"/>
+    <w:tmpl w:val="23A609DA"/>
+    <w:lvl w:ilvl="0">
+      <w:start w:val="1"/>
+      <w:numFmt w:val="decimal"/>
+      <w:lvlText w:val="%1."/>
+      <w:lvlJc w:val="left"/>
+      <w:pPr>
+        <w:tabs>
+          <w:tab w:pos="1492" w:val="num"/>
+        </w:tabs>
+        <w:ind w:hanging="360" w:left="1492"/>
+      </w:pPr>
+    </w:lvl>
+  </w:abstractNum>
+  <w:abstractNum w15:restartNumberingAfterBreak="0" w:abstractNumId="1">
+    <w:nsid w:val="FFFFFF7D"/>
+    <w:multiLevelType w:val="singleLevel"/>
+    <w:tmpl w:val="A42C9D9E"/>
+    <w:lvl w:ilvl="0">
+      <w:start w:val="1"/>
+      <w:numFmt w:val="decimal"/>
+      <w:lvlText w:val="%1."/>
+      <w:lvlJc w:val="left"/>
+      <w:pPr>
+        <w:tabs>
+          <w:tab w:pos="1209" w:val="num"/>
+        </w:tabs>
+        <w:ind w:hanging="360" w:left="1209"/>
+      </w:pPr>
+    </w:lvl>
+  </w:abstractNum>
+  <w:abstractNum w15:restartNumberingAfterBreak="0" w:abstractNumId="2">
+    <w:nsid w:val="FFFFFF7E"/>
+    <w:multiLevelType w:val="singleLevel"/>
+    <w:tmpl w:val="0EC628E8"/>
+    <w:lvl w:ilvl="0">
+      <w:start w:val="1"/>
+      <w:numFmt w:val="decimal"/>
+      <w:lvlText w:val="%1."/>
+      <w:lvlJc w:val="left"/>
+      <w:pPr>
+        <w:tabs>
+          <w:tab w:pos="926" w:val="num"/>
+        </w:tabs>
+        <w:ind w:hanging="360" w:left="926"/>
+      </w:pPr>
+    </w:lvl>
+  </w:abstractNum>
+  <w:abstractNum w15:restartNumberingAfterBreak="0" w:abstractNumId="3">
+    <w:nsid w:val="FFFFFF7F"/>
+    <w:multiLevelType w:val="singleLevel"/>
+    <w:tmpl w:val="589CD530"/>
+    <w:lvl w:ilvl="0">
+      <w:start w:val="1"/>
+      <w:numFmt w:val="decimal"/>
+      <w:lvlText w:val="%1."/>
+      <w:lvlJc w:val="left"/>
+      <w:pPr>
+        <w:tabs>
+          <w:tab w:pos="643" w:val="num"/>
+        </w:tabs>
+        <w:ind w:hanging="360" w:left="643"/>
+      </w:pPr>
+    </w:lvl>
+  </w:abstractNum>
+  <w:abstractNum w15:restartNumberingAfterBreak="0" w:abstractNumId="4">
+    <w:nsid w:val="FFFFFF80"/>
+    <w:multiLevelType w:val="singleLevel"/>
+    <w:tmpl w:val="8EB4159E"/>
+    <w:lvl w:ilvl="0">
+      <w:start w:val="1"/>
+      <w:numFmt w:val="bullet"/>
+      <w:lvlText w:val=""/>
+      <w:lvlJc w:val="left"/>
+      <w:pPr>
+        <w:tabs>
+          <w:tab w:pos="1492" w:val="num"/>
+        </w:tabs>
+        <w:ind w:hanging="360" w:left="1492"/>
+      </w:pPr>
+      <w:rPr>
+        <w:rFonts w:ascii="Symbol" w:hAnsi="Symbol" w:hint="default"/>
+      </w:rPr>
+    </w:lvl>
+  </w:abstractNum>
+  <w:abstractNum w15:restartNumberingAfterBreak="0" w:abstractNumId="5">
+    <w:nsid w:val="FFFFFF81"/>
+    <w:multiLevelType w:val="singleLevel"/>
+    <w:tmpl w:val="304637D6"/>
+    <w:lvl w:ilvl="0">
+      <w:start w:val="1"/>
+      <w:numFmt w:val="bullet"/>
+      <w:lvlText w:val=""/>
+      <w:lvlJc w:val="left"/>
+      <w:pPr>
+        <w:tabs>
+          <w:tab w:pos="1209" w:val="num"/>
+        </w:tabs>
+        <w:ind w:hanging="360" w:left="1209"/>
+      </w:pPr>
+      <w:rPr>
+        <w:rFonts w:ascii="Symbol" w:hAnsi="Symbol" w:hint="default"/>
+      </w:rPr>
+    </w:lvl>
+  </w:abstractNum>
+  <w:abstractNum w15:restartNumberingAfterBreak="0" w:abstractNumId="6">
+    <w:nsid w:val="FFFFFF82"/>
+    <w:multiLevelType w:val="singleLevel"/>
+    <w:tmpl w:val="62E2EF2C"/>
+    <w:lvl w:ilvl="0">
+      <w:start w:val="1"/>
+      <w:numFmt w:val="bullet"/>
+      <w:lvlText w:val=""/>
+      <w:lvlJc w:val="left"/>
+      <w:pPr>
+        <w:tabs>
+          <w:tab w:pos="926" w:val="num"/>
+        </w:tabs>
+        <w:ind w:hanging="360" w:left="926"/>
+      </w:pPr>
+      <w:rPr>
+        <w:rFonts w:ascii="Symbol" w:hAnsi="Symbol" w:hint="default"/>
+      </w:rPr>
+    </w:lvl>
+  </w:abstractNum>
+  <w:abstractNum w15:restartNumberingAfterBreak="0" w:abstractNumId="7">
+    <w:nsid w:val="FFFFFF83"/>
+    <w:multiLevelType w:val="singleLevel"/>
+    <w:tmpl w:val="8B6AD9FE"/>
+    <w:lvl w:ilvl="0">
+      <w:start w:val="1"/>
+      <w:numFmt w:val="bullet"/>
+      <w:lvlText w:val=""/>
+      <w:lvlJc w:val="left"/>
+      <w:pPr>
+        <w:tabs>
+          <w:tab w:pos="643" w:val="num"/>
+        </w:tabs>
+        <w:ind w:hanging="360" w:left="643"/>
+      </w:pPr>
+      <w:rPr>
+        <w:rFonts w:ascii="Symbol" w:hAnsi="Symbol" w:hint="default"/>
+      </w:rPr>
+    </w:lvl>
+  </w:abstractNum>
+  <w:abstractNum w15:restartNumberingAfterBreak="0" w:abstractNumId="8">
+    <w:nsid w:val="FFFFFF88"/>
+    <w:multiLevelType w:val="singleLevel"/>
+    <w:tmpl w:val="D2CEE882"/>
+    <w:lvl w:ilvl="0">
+      <w:start w:val="1"/>
+      <w:numFmt w:val="decimal"/>
+      <w:lvlText w:val="%1."/>
+      <w:lvlJc w:val="left"/>
+      <w:pPr>
+        <w:tabs>
+          <w:tab w:pos="360" w:val="num"/>
+        </w:tabs>
+        <w:ind w:hanging="360" w:left="360"/>
+      </w:pPr>
+    </w:lvl>
+  </w:abstractNum>
+  <w:abstractNum w15:restartNumberingAfterBreak="0" w:abstractNumId="9">
+    <w:nsid w:val="FFFFFF89"/>
+    <w:multiLevelType w:val="singleLevel"/>
+    <w:tmpl w:val="C9321060"/>
+    <w:lvl w:ilvl="0">
+      <w:start w:val="1"/>
+      <w:numFmt w:val="bullet"/>
+      <w:lvlText w:val=""/>
+      <w:lvlJc w:val="left"/>
+      <w:pPr>
+        <w:tabs>
+          <w:tab w:pos="360" w:val="num"/>
+        </w:tabs>
+        <w:ind w:hanging="360" w:left="360"/>
+      </w:pPr>
+      <w:rPr>
+        <w:rFonts w:ascii="Symbol" w:hAnsi="Symbol" w:hint="default"/>
+      </w:rPr>
+    </w:lvl>
+  </w:abstractNum>
+  <w:abstractNum w15:restartNumberingAfterBreak="0" w:abstractNumId="10">
+    <w:nsid w:val="170CD2DE"/>
+    <w:multiLevelType w:val="multilevel"/>
+    <w:tmpl w:val="8790FED2"/>
+    <w:lvl w:ilvl="0">
+      <w:numFmt w:val="bullet"/>
+      <w:lvlText w:val=" "/>
+      <w:lvlJc w:val="left"/>
+      <w:pPr>
+        <w:tabs>
+          <w:tab w:pos="0" w:val="num"/>
+        </w:tabs>
+        <w:ind w:hanging="480" w:left="480"/>
+      </w:pPr>
+    </w:lvl>
+    <w:lvl w:ilvl="1">
+      <w:numFmt w:val="bullet"/>
+      <w:lvlText w:val=" "/>
+      <w:lvlJc w:val="left"/>
+      <w:pPr>
+        <w:tabs>
+          <w:tab w:pos="720" w:val="num"/>
+        </w:tabs>
+        <w:ind w:hanging="480" w:left="1200"/>
+      </w:pPr>
+    </w:lvl>
+    <w:lvl w:ilvl="2">
+      <w:numFmt w:val="bullet"/>
+      <w:lvlText w:val=" "/>
+      <w:lvlJc w:val="left"/>
+      <w:pPr>
+        <w:tabs>
+          <w:tab w:pos="1440" w:val="num"/>
+        </w:tabs>
+        <w:ind w:hanging="480" w:left="1920"/>
+      </w:pPr>
+    </w:lvl>
+    <w:lvl w:ilvl="3">
+      <w:numFmt w:val="bullet"/>
+      <w:lvlText w:val=" "/>
+      <w:lvlJc w:val="left"/>
+      <w:pPr>
+        <w:tabs>
+          <w:tab w:pos="2160" w:val="num"/>
+        </w:tabs>
+        <w:ind w:hanging="480" w:left="2640"/>
+      </w:pPr>
+    </w:lvl>
+    <w:lvl w:ilvl="4">
+      <w:numFmt w:val="bullet"/>
+      <w:lvlText w:val=" "/>
+      <w:lvlJc w:val="left"/>
+      <w:pPr>
+        <w:tabs>
+          <w:tab w:pos="2880" w:val="num"/>
+        </w:tabs>
+        <w:ind w:hanging="480" w:left="3360"/>
+      </w:pPr>
+    </w:lvl>
+    <w:lvl w:ilvl="5">
+      <w:numFmt w:val="bullet"/>
+      <w:lvlText w:val=" "/>
+      <w:lvlJc w:val="left"/>
+      <w:pPr>
+        <w:tabs>
+          <w:tab w:pos="3600" w:val="num"/>
+        </w:tabs>
+        <w:ind w:hanging="480" w:left="4080"/>
+      </w:pPr>
+    </w:lvl>
+    <w:lvl w:ilvl="6">
+      <w:numFmt w:val="bullet"/>
+      <w:lvlText w:val=" "/>
+      <w:lvlJc w:val="left"/>
+      <w:pPr>
+        <w:tabs>
+          <w:tab w:pos="4320" w:val="num"/>
+        </w:tabs>
+        <w:ind w:hanging="480" w:left="4800"/>
+      </w:pPr>
+    </w:lvl>
+    <w:lvl w:ilvl="7">
+      <w:numFmt w:val="bullet"/>
+      <w:lvlText w:val=" "/>
+      <w:lvlJc w:val="left"/>
+      <w:pPr>
+        <w:tabs>
+          <w:tab w:pos="5040" w:val="num"/>
+        </w:tabs>
+        <w:ind w:hanging="480" w:left="5520"/>
+      </w:pPr>
+    </w:lvl>
+    <w:lvl w:ilvl="8">
+      <w:numFmt w:val="bullet"/>
+      <w:lvlText w:val=" "/>
+      <w:lvlJc w:val="left"/>
+      <w:pPr>
+        <w:tabs>
+          <w:tab w:pos="5760" w:val="num"/>
+        </w:tabs>
+        <w:ind w:hanging="480" w:left="6240"/>
+      </w:pPr>
+    </w:lvl>
+  </w:abstractNum>
   <w:abstractNum w:abstractNumId="990">
     <w:nsid w:val="A990"/>
     <w:multiLevelType w:val="multilevel"/>
@@ -15685,6 +15991,39 @@
       </w:pPr>
     </w:lvl>
   </w:abstractNum>
+  <w:num w16cid:durableId="660473433" w:numId="1">
+    <w:abstractNumId w:val="10"/>
+  </w:num>
+  <w:num w16cid:durableId="1413431768" w:numId="2">
+    <w:abstractNumId w:val="9"/>
+  </w:num>
+  <w:num w16cid:durableId="1725712937" w:numId="3">
+    <w:abstractNumId w:val="7"/>
+  </w:num>
+  <w:num w16cid:durableId="1316104672" w:numId="4">
+    <w:abstractNumId w:val="6"/>
+  </w:num>
+  <w:num w16cid:durableId="70468155" w:numId="5">
+    <w:abstractNumId w:val="5"/>
+  </w:num>
+  <w:num w16cid:durableId="1343968419" w:numId="6">
+    <w:abstractNumId w:val="4"/>
+  </w:num>
+  <w:num w16cid:durableId="2134712196" w:numId="7">
+    <w:abstractNumId w:val="8"/>
+  </w:num>
+  <w:num w16cid:durableId="727414749" w:numId="8">
+    <w:abstractNumId w:val="3"/>
+  </w:num>
+  <w:num w16cid:durableId="1006206118" w:numId="9">
+    <w:abstractNumId w:val="2"/>
+  </w:num>
+  <w:num w16cid:durableId="916943038" w:numId="10">
+    <w:abstractNumId w:val="1"/>
+  </w:num>
+  <w:num w16cid:durableId="1684235212" w:numId="11">
+    <w:abstractNumId w:val="0"/>
+  </w:num>
   <w:num w:numId="1000">
     <w:abstractNumId w:val="990"/>
   </w:num>
@@ -15692,7 +16031,7 @@
 </file>
 
 <file path=word/styles.xml><?xml version="1.0" encoding="utf-8"?>
-<w:styles xmlns:r="http://schemas.openxmlformats.org/officeDocument/2006/relationships" xmlns:w="http://schemas.openxmlformats.org/wordprocessingml/2006/main">
+<w:styles xmlns:mc="http://schemas.openxmlformats.org/markup-compatibility/2006" xmlns:r="http://schemas.openxmlformats.org/officeDocument/2006/relationships" xmlns:w="http://schemas.openxmlformats.org/wordprocessingml/2006/main" xmlns:w14="http://schemas.microsoft.com/office/word/2010/wordml" xmlns:w15="http://schemas.microsoft.com/office/word/2012/wordml" xmlns:w16="http://schemas.microsoft.com/office/word/2018/wordml" xmlns:w16cex="http://schemas.microsoft.com/office/word/2018/wordml/cex" xmlns:w16cid="http://schemas.microsoft.com/office/word/2016/wordml/cid" xmlns:w16sdtdh="http://schemas.microsoft.com/office/word/2020/wordml/sdtdatahash" xmlns:w16se="http://schemas.microsoft.com/office/word/2015/wordml/symex" mc:Ignorable="w14 w15 w16se w16cid w16 w16cex w16sdtdh">
   <w:docDefaults>
     <w:rPrDefault>
       <w:rPr>
@@ -15708,25 +16047,573 @@
       </w:pPr>
     </w:pPrDefault>
   </w:docDefaults>
-  <w:latentStyles w:count="276" w:defLockedState="0" w:defQFormat="0" w:defSemiHidden="0" w:defUIPriority="0" w:defUnhideWhenUsed="0"/>
+  <w:latentStyles w:count="376" w:defLockedState="0" w:defQFormat="0" w:defSemiHidden="0" w:defUIPriority="0" w:defUnhideWhenUsed="0">
+    <w:lsdException w:name="heading 5" w:semiHidden="1" w:unhideWhenUsed="1"/>
+    <w:lsdException w:name="index 2" w:semiHidden="1" w:unhideWhenUsed="1"/>
+    <w:lsdException w:name="index 3" w:semiHidden="1" w:unhideWhenUsed="1"/>
+    <w:lsdException w:name="index 4" w:semiHidden="1" w:unhideWhenUsed="1"/>
+    <w:lsdException w:name="index 5" w:semiHidden="1" w:unhideWhenUsed="1"/>
+    <w:lsdException w:name="index 6" w:semiHidden="1" w:unhideWhenUsed="1"/>
+    <w:lsdException w:name="index 7" w:semiHidden="1" w:unhideWhenUsed="1"/>
+    <w:lsdException w:name="index 8" w:semiHidden="1" w:unhideWhenUsed="1"/>
+    <w:lsdException w:name="index 9" w:semiHidden="1" w:unhideWhenUsed="1"/>
+    <w:lsdException w:name="toc 1" w:semiHidden="1" w:unhideWhenUsed="1"/>
+    <w:lsdException w:name="toc 2" w:semiHidden="1" w:unhideWhenUsed="1"/>
+    <w:lsdException w:name="toc 3" w:semiHidden="1" w:unhideWhenUsed="1"/>
+    <w:lsdException w:name="toc 4" w:semiHidden="1" w:unhideWhenUsed="1"/>
+    <w:lsdException w:name="toc 5" w:semiHidden="1" w:unhideWhenUsed="1"/>
+    <w:lsdException w:name="toc 6" w:semiHidden="1" w:unhideWhenUsed="1"/>
+    <w:lsdException w:name="toc 7" w:semiHidden="1" w:unhideWhenUsed="1"/>
+    <w:lsdException w:name="toc 8" w:semiHidden="1" w:unhideWhenUsed="1"/>
+    <w:lsdException w:name="toc 9" w:semiHidden="1" w:unhideWhenUsed="1"/>
+    <w:lsdException w:name="Normal Indent" w:semiHidden="1" w:unhideWhenUsed="1"/>
+    <w:lsdException w:name="footnote text" w:semiHidden="1" w:unhideWhenUsed="1"/>
+    <w:lsdException w:name="annotation text" w:semiHidden="1" w:unhideWhenUsed="1"/>
+    <w:lsdException w:name="header" w:semiHidden="1" w:unhideWhenUsed="1"/>
+    <w:lsdException w:name="footer" w:semiHidden="1" w:unhideWhenUsed="1"/>
+    <w:lsdException w:name="index heading" w:semiHidden="1" w:unhideWhenUsed="1"/>
+    <w:lsdException w:name="caption" w:semiHidden="1" w:unhideWhenUsed="1"/>
+    <w:lsdException w:name="table of figures" w:semiHidden="1" w:unhideWhenUsed="1"/>
+    <w:lsdException w:name="envelope address" w:semiHidden="1" w:unhideWhenUsed="1"/>
+    <w:lsdException w:name="envelope return" w:semiHidden="1" w:unhideWhenUsed="1"/>
+    <w:lsdException w:name="footnote reference" w:semiHidden="1" w:unhideWhenUsed="1"/>
+    <w:lsdException w:name="annotation reference" w:semiHidden="1" w:unhideWhenUsed="1"/>
+    <w:lsdException w:name="line number" w:semiHidden="1" w:unhideWhenUsed="1"/>
+    <w:lsdException w:name="page number" w:semiHidden="1" w:unhideWhenUsed="1"/>
+    <w:lsdException w:name="endnote reference" w:semiHidden="1" w:unhideWhenUsed="1"/>
+    <w:lsdException w:name="endnote text" w:semiHidden="1" w:unhideWhenUsed="1"/>
+    <w:lsdException w:name="table of authorities" w:semiHidden="1" w:unhideWhenUsed="1"/>
+    <w:lsdException w:name="macro" w:semiHidden="1" w:unhideWhenUsed="1"/>
+    <w:lsdException w:name="toa heading" w:semiHidden="1" w:unhideWhenUsed="1"/>
+    <w:lsdException w:name="List" w:semiHidden="1" w:unhideWhenUsed="1"/>
+    <w:lsdException w:name="List Bullet" w:semiHidden="1" w:unhideWhenUsed="1"/>
+    <w:lsdException w:name="List Number" w:semiHidden="1" w:unhideWhenUsed="1"/>
+    <w:lsdException w:name="List 2" w:semiHidden="1" w:unhideWhenUsed="1"/>
+    <w:lsdException w:name="List 3" w:semiHidden="1" w:unhideWhenUsed="1"/>
+    <w:lsdException w:name="List 4" w:semiHidden="1" w:unhideWhenUsed="1"/>
+    <w:lsdException w:name="List Bullet 2" w:semiHidden="1" w:unhideWhenUsed="1"/>
+    <w:lsdException w:name="List Bullet 3" w:semiHidden="1" w:unhideWhenUsed="1"/>
+    <w:lsdException w:name="List Number 2" w:semiHidden="1" w:unhideWhenUsed="1"/>
+    <w:lsdException w:name="List Number 3" w:semiHidden="1" w:unhideWhenUsed="1"/>
+    <w:lsdException w:name="List Number 4" w:semiHidden="1" w:unhideWhenUsed="1"/>
+    <w:lsdException w:name="List Number 5" w:semiHidden="1" w:unhideWhenUsed="1"/>
+    <w:lsdException w:name="Closing" w:semiHidden="1" w:unhideWhenUsed="1"/>
+    <w:lsdException w:name="Signature" w:semiHidden="1" w:unhideWhenUsed="1"/>
+    <w:lsdException w:name="Default Paragraph Font" w:semiHidden="1" w:unhideWhenUsed="1"/>
+    <w:lsdException w:name="Body Text" w:semiHidden="1" w:unhideWhenUsed="1"/>
+    <w:lsdException w:name="Body Text Indent" w:semiHidden="1" w:unhideWhenUsed="1"/>
+    <w:lsdException w:name="List Continue" w:semiHidden="1" w:unhideWhenUsed="1"/>
+    <w:lsdException w:name="List Continue 2" w:semiHidden="1" w:unhideWhenUsed="1"/>
+    <w:lsdException w:name="List Continue 3" w:semiHidden="1" w:unhideWhenUsed="1"/>
+    <w:lsdException w:name="List Continue 4" w:semiHidden="1" w:unhideWhenUsed="1"/>
+    <w:lsdException w:name="List Continue 5" w:semiHidden="1" w:unhideWhenUsed="1"/>
+    <w:lsdException w:name="Message Header" w:semiHidden="1" w:unhideWhenUsed="1"/>
+    <w:lsdException w:name="Salutation" w:semiHidden="1" w:unhideWhenUsed="1"/>
+    <w:lsdException w:name="Date" w:semiHidden="1" w:unhideWhenUsed="1"/>
+    <w:lsdException w:name="Body Text First Indent" w:semiHidden="1" w:unhideWhenUsed="1"/>
+    <w:lsdException w:name="Body Text Indent 2" w:semiHidden="1" w:unhideWhenUsed="1"/>
+    <w:lsdException w:name="Body Text Indent 3" w:semiHidden="1" w:unhideWhenUsed="1"/>
+    <w:lsdException w:name="Block Text" w:semiHidden="1" w:unhideWhenUsed="1"/>
+    <w:lsdException w:name="Hyperlink" w:semiHidden="1" w:unhideWhenUsed="1"/>
+    <w:lsdException w:name="FollowedHyperlink" w:semiHidden="1" w:unhideWhenUsed="1"/>
+    <w:lsdException w:name="Document Map" w:semiHidden="1" w:unhideWhenUsed="1"/>
+    <w:lsdException w:name="Plain Text" w:semiHidden="1" w:unhideWhenUsed="1"/>
+    <w:lsdException w:name="E-mail Signature" w:semiHidden="1" w:unhideWhenUsed="1"/>
+    <w:lsdException w:name="HTML Top of Form" w:semiHidden="1" w:unhideWhenUsed="1"/>
+    <w:lsdException w:name="HTML Bottom of Form" w:semiHidden="1" w:unhideWhenUsed="1"/>
+    <w:lsdException w:name="Normal (Web)" w:semiHidden="1" w:unhideWhenUsed="1"/>
+    <w:lsdException w:name="HTML Acronym" w:semiHidden="1" w:unhideWhenUsed="1"/>
+    <w:lsdException w:name="HTML Address" w:semiHidden="1" w:unhideWhenUsed="1"/>
+    <w:lsdException w:name="HTML Cite" w:semiHidden="1" w:unhideWhenUsed="1"/>
+    <w:lsdException w:name="HTML Code" w:semiHidden="1" w:unhideWhenUsed="1"/>
+    <w:lsdException w:name="HTML Definition" w:semiHidden="1" w:unhideWhenUsed="1"/>
+    <w:lsdException w:name="HTML Keyboard" w:semiHidden="1" w:unhideWhenUsed="1"/>
+    <w:lsdException w:name="HTML Preformatted" w:semiHidden="1" w:unhideWhenUsed="1"/>
+    <w:lsdException w:name="HTML Sample" w:semiHidden="1" w:unhideWhenUsed="1"/>
+    <w:lsdException w:name="HTML Typewriter" w:semiHidden="1" w:unhideWhenUsed="1"/>
+    <w:lsdException w:name="HTML Variable" w:semiHidden="1" w:unhideWhenUsed="1"/>
+    <w:lsdException w:name="Normal Table" w:semiHidden="1" w:unhideWhenUsed="1"/>
+    <w:lsdException w:name="annotation subject" w:semiHidden="1" w:unhideWhenUsed="1"/>
+    <w:lsdException w:name="No List" w:semiHidden="1" w:unhideWhenUsed="1"/>
+    <w:lsdException w:name="Outline List 1" w:semiHidden="1" w:unhideWhenUsed="1"/>
+    <w:lsdException w:name="Outline List 2" w:semiHidden="1" w:unhideWhenUsed="1"/>
+    <w:lsdException w:name="Outline List 3" w:semiHidden="1" w:unhideWhenUsed="1"/>
+    <w:lsdException w:name="Table Simple 1" w:semiHidden="1" w:unhideWhenUsed="1"/>
+    <w:lsdException w:name="Table Simple 2" w:semiHidden="1" w:unhideWhenUsed="1"/>
+    <w:lsdException w:name="Table Simple 3" w:semiHidden="1" w:unhideWhenUsed="1"/>
+    <w:lsdException w:name="Table Classic 1" w:semiHidden="1" w:unhideWhenUsed="1"/>
+    <w:lsdException w:name="Table Classic 2" w:semiHidden="1" w:unhideWhenUsed="1"/>
+    <w:lsdException w:name="Table Classic 3" w:semiHidden="1" w:unhideWhenUsed="1"/>
+    <w:lsdException w:name="Table Classic 4" w:semiHidden="1" w:unhideWhenUsed="1"/>
+    <w:lsdException w:name="Table Colorful 1" w:semiHidden="1" w:unhideWhenUsed="1"/>
+    <w:lsdException w:name="Table Colorful 2" w:semiHidden="1" w:unhideWhenUsed="1"/>
+    <w:lsdException w:name="Table Colorful 3" w:semiHidden="1" w:unhideWhenUsed="1"/>
+    <w:lsdException w:name="Table Columns 1" w:semiHidden="1" w:unhideWhenUsed="1"/>
+    <w:lsdException w:name="Table Columns 2" w:semiHidden="1" w:unhideWhenUsed="1"/>
+    <w:lsdException w:name="Table Columns 3" w:semiHidden="1" w:unhideWhenUsed="1"/>
+    <w:lsdException w:name="Table Columns 4" w:semiHidden="1" w:unhideWhenUsed="1"/>
+    <w:lsdException w:name="Table Columns 5" w:semiHidden="1" w:unhideWhenUsed="1"/>
+    <w:lsdException w:name="Table Grid 1" w:semiHidden="1" w:unhideWhenUsed="1"/>
+    <w:lsdException w:name="Table Grid 2" w:semiHidden="1" w:unhideWhenUsed="1"/>
+    <w:lsdException w:name="Table Grid 3" w:semiHidden="1" w:unhideWhenUsed="1"/>
+    <w:lsdException w:name="Table Grid 4" w:semiHidden="1" w:unhideWhenUsed="1"/>
+    <w:lsdException w:name="Table Grid 5" w:semiHidden="1" w:unhideWhenUsed="1"/>
+    <w:lsdException w:name="Table Grid 6" w:semiHidden="1" w:unhideWhenUsed="1"/>
+    <w:lsdException w:name="Table Grid 7" w:semiHidden="1" w:unhideWhenUsed="1"/>
+    <w:lsdException w:name="Table Grid 8" w:semiHidden="1" w:unhideWhenUsed="1"/>
+    <w:lsdException w:name="Table List 1" w:semiHidden="1" w:unhideWhenUsed="1"/>
+    <w:lsdException w:name="Table List 2" w:semiHidden="1" w:unhideWhenUsed="1"/>
+    <w:lsdException w:name="Table List 3" w:semiHidden="1" w:unhideWhenUsed="1"/>
+    <w:lsdException w:name="Table List 4" w:semiHidden="1" w:unhideWhenUsed="1"/>
+    <w:lsdException w:name="Table List 5" w:semiHidden="1" w:unhideWhenUsed="1"/>
+    <w:lsdException w:name="Table List 6" w:semiHidden="1" w:unhideWhenUsed="1"/>
+    <w:lsdException w:name="Table List 7" w:semiHidden="1" w:unhideWhenUsed="1"/>
+    <w:lsdException w:name="Table List 8" w:semiHidden="1" w:unhideWhenUsed="1"/>
+    <w:lsdException w:name="Table 3D effects 1" w:semiHidden="1" w:unhideWhenUsed="1"/>
+    <w:lsdException w:name="Table 3D effects 2" w:semiHidden="1" w:unhideWhenUsed="1"/>
+    <w:lsdException w:name="Table 3D effects 3" w:semiHidden="1" w:unhideWhenUsed="1"/>
+    <w:lsdException w:name="Table Contemporary" w:semiHidden="1" w:unhideWhenUsed="1"/>
+    <w:lsdException w:name="Table Elegant" w:semiHidden="1" w:unhideWhenUsed="1"/>
+    <w:lsdException w:name="Table Professional" w:semiHidden="1" w:unhideWhenUsed="1"/>
+    <w:lsdException w:name="Table Subtle 1" w:semiHidden="1" w:unhideWhenUsed="1"/>
+    <w:lsdException w:name="Table Subtle 2" w:semiHidden="1" w:unhideWhenUsed="1"/>
+    <w:lsdException w:name="Table Web 1" w:semiHidden="1" w:unhideWhenUsed="1"/>
+    <w:lsdException w:name="Table Web 2" w:semiHidden="1" w:unhideWhenUsed="1"/>
+    <w:lsdException w:name="Table Web 3" w:semiHidden="1" w:unhideWhenUsed="1"/>
+    <w:lsdException w:name="Balloon Text" w:semiHidden="1" w:unhideWhenUsed="1"/>
+    <w:lsdException w:name="Table Theme" w:semiHidden="1" w:unhideWhenUsed="1"/>
+    <w:lsdException w:name="Placeholder Text" w:semiHidden="1"/>
+    <w:lsdException w:name="Light Shading"/>
+    <w:lsdException w:name="Light List"/>
+    <w:lsdException w:name="Light Grid"/>
+    <w:lsdException w:name="Medium Shading 1"/>
+    <w:lsdException w:name="Medium Shading 2"/>
+    <w:lsdException w:name="Medium List 1"/>
+    <w:lsdException w:name="Medium List 2"/>
+    <w:lsdException w:name="Medium Grid 1"/>
+    <w:lsdException w:name="Medium Grid 2"/>
+    <w:lsdException w:name="Medium Grid 3"/>
+    <w:lsdException w:name="Dark List"/>
+    <w:lsdException w:name="Colorful Shading"/>
+    <w:lsdException w:name="Colorful List"/>
+    <w:lsdException w:name="Colorful Grid"/>
+    <w:lsdException w:name="Light Shading Accent 1"/>
+    <w:lsdException w:name="Light List Accent 1"/>
+    <w:lsdException w:name="Light Grid Accent 1"/>
+    <w:lsdException w:name="Medium Shading 1 Accent 1"/>
+    <w:lsdException w:name="Medium Shading 2 Accent 1"/>
+    <w:lsdException w:name="Medium List 1 Accent 1"/>
+    <w:lsdException w:name="Revision" w:semiHidden="1"/>
+    <w:lsdException w:name="Medium List 2 Accent 1"/>
+    <w:lsdException w:name="Medium Grid 1 Accent 1"/>
+    <w:lsdException w:name="Medium Grid 2 Accent 1"/>
+    <w:lsdException w:name="Medium Grid 3 Accent 1"/>
+    <w:lsdException w:name="Dark List Accent 1"/>
+    <w:lsdException w:name="Colorful Shading Accent 1"/>
+    <w:lsdException w:name="Colorful List Accent 1"/>
+    <w:lsdException w:name="Colorful Grid Accent 1"/>
+    <w:lsdException w:name="Light Shading Accent 2"/>
+    <w:lsdException w:name="Light List Accent 2"/>
+    <w:lsdException w:name="Light Grid Accent 2"/>
+    <w:lsdException w:name="Medium Shading 1 Accent 2"/>
+    <w:lsdException w:name="Medium Shading 2 Accent 2"/>
+    <w:lsdException w:name="Medium List 1 Accent 2"/>
+    <w:lsdException w:name="Medium List 2 Accent 2"/>
+    <w:lsdException w:name="Medium Grid 1 Accent 2"/>
+    <w:lsdException w:name="Medium Grid 2 Accent 2"/>
+    <w:lsdException w:name="Medium Grid 3 Accent 2"/>
+    <w:lsdException w:name="Dark List Accent 2"/>
+    <w:lsdException w:name="Colorful Shading Accent 2"/>
+    <w:lsdException w:name="Colorful List Accent 2"/>
+    <w:lsdException w:name="Colorful Grid Accent 2"/>
+    <w:lsdException w:name="Light Shading Accent 3"/>
+    <w:lsdException w:name="Light List Accent 3"/>
+    <w:lsdException w:name="Light Grid Accent 3"/>
+    <w:lsdException w:name="Medium Shading 1 Accent 3"/>
+    <w:lsdException w:name="Medium Shading 2 Accent 3"/>
+    <w:lsdException w:name="Medium List 1 Accent 3"/>
+    <w:lsdException w:name="Medium List 2 Accent 3"/>
+    <w:lsdException w:name="Medium Grid 1 Accent 3"/>
+    <w:lsdException w:name="Medium Grid 2 Accent 3"/>
+    <w:lsdException w:name="Medium Grid 3 Accent 3"/>
+    <w:lsdException w:name="Dark List Accent 3"/>
+    <w:lsdException w:name="Colorful Shading Accent 3"/>
+    <w:lsdException w:name="Colorful List Accent 3"/>
+    <w:lsdException w:name="Colorful Grid Accent 3"/>
+    <w:lsdException w:name="Light Shading Accent 4"/>
+    <w:lsdException w:name="Light List Accent 4"/>
+    <w:lsdException w:name="Light Grid Accent 4"/>
+    <w:lsdException w:name="Medium Shading 1 Accent 4"/>
+    <w:lsdException w:name="Medium Shading 2 Accent 4"/>
+    <w:lsdException w:name="Medium List 1 Accent 4"/>
+    <w:lsdException w:name="Medium List 2 Accent 4"/>
+    <w:lsdException w:name="Medium Grid 1 Accent 4"/>
+    <w:lsdException w:name="Medium Grid 2 Accent 4"/>
+    <w:lsdException w:name="Medium Grid 3 Accent 4"/>
+    <w:lsdException w:name="Dark List Accent 4"/>
+    <w:lsdException w:name="Colorful Shading Accent 4"/>
+    <w:lsdException w:name="Colorful List Accent 4"/>
+    <w:lsdException w:name="Colorful Grid Accent 4"/>
+    <w:lsdException w:name="Light Shading Accent 5"/>
+    <w:lsdException w:name="Light List Accent 5"/>
+    <w:lsdException w:name="Light Grid Accent 5"/>
+    <w:lsdException w:name="Medium Shading 1 Accent 5"/>
+    <w:lsdException w:name="Medium Shading 2 Accent 5"/>
+    <w:lsdException w:name="Medium List 1 Accent 5"/>
+    <w:lsdException w:name="Medium List 2 Accent 5"/>
+    <w:lsdException w:name="Medium Grid 1 Accent 5"/>
+    <w:lsdException w:name="Medium Grid 2 Accent 5"/>
+    <w:lsdException w:name="Medium Grid 3 Accent 5"/>
+    <w:lsdException w:name="Dark List Accent 5"/>
+    <w:lsdException w:name="Colorful Shading Accent 5"/>
+    <w:lsdException w:name="Colorful List Accent 5"/>
+    <w:lsdException w:name="Colorful Grid Accent 5"/>
+    <w:lsdException w:name="Light Shading Accent 6"/>
+    <w:lsdException w:name="Light List Accent 6"/>
+    <w:lsdException w:name="Light Grid Accent 6"/>
+    <w:lsdException w:name="Medium Shading 1 Accent 6"/>
+    <w:lsdException w:name="Medium Shading 2 Accent 6"/>
+    <w:lsdException w:name="Medium List 1 Accent 6"/>
+    <w:lsdException w:name="Medium List 2 Accent 6"/>
+    <w:lsdException w:name="Medium Grid 1 Accent 6"/>
+    <w:lsdException w:name="Medium Grid 2 Accent 6"/>
+    <w:lsdException w:name="Medium Grid 3 Accent 6"/>
+    <w:lsdException w:name="Dark List Accent 6"/>
+    <w:lsdException w:name="Colorful Shading Accent 6"/>
+    <w:lsdException w:name="Colorful List Accent 6"/>
+    <w:lsdException w:name="Colorful Grid Accent 6"/>
+    <w:lsdException w:name="Bibliography" w:semiHidden="1" w:unhideWhenUsed="1"/>
+    <w:lsdException w:name="TOC Heading" w:semiHidden="1" w:unhideWhenUsed="1"/>
+    <w:lsdException w:name="Grid Table 4" w:uiPriority="49"/>
+    <w:lsdException w:name="Grid Table 5 Dark" w:uiPriority="50"/>
+    <w:lsdException w:name="Grid Table 6 Colorful" w:uiPriority="51"/>
+    <w:lsdException w:name="Grid Table 7 Colorful" w:uiPriority="52"/>
+    <w:lsdException w:name="Grid Table 1 Light Accent 1" w:uiPriority="46"/>
+    <w:lsdException w:name="Grid Table 2 Accent 1" w:uiPriority="47"/>
+    <w:lsdException w:name="Grid Table 3 Accent 1" w:uiPriority="48"/>
+    <w:lsdException w:name="Grid Table 4 Accent 1" w:uiPriority="49"/>
+    <w:lsdException w:name="Grid Table 5 Dark Accent 1" w:uiPriority="50"/>
+    <w:lsdException w:name="Grid Table 6 Colorful Accent 1" w:uiPriority="51"/>
+    <w:lsdException w:name="Grid Table 7 Colorful Accent 1" w:uiPriority="52"/>
+    <w:lsdException w:name="Grid Table 1 Light Accent 2" w:uiPriority="46"/>
+    <w:lsdException w:name="Grid Table 2 Accent 2" w:uiPriority="47"/>
+    <w:lsdException w:name="Grid Table 3 Accent 2" w:uiPriority="48"/>
+    <w:lsdException w:name="Grid Table 4 Accent 2" w:uiPriority="49"/>
+    <w:lsdException w:name="Grid Table 5 Dark Accent 2" w:uiPriority="50"/>
+    <w:lsdException w:name="Grid Table 6 Colorful Accent 2" w:uiPriority="51"/>
+    <w:lsdException w:name="Grid Table 7 Colorful Accent 2" w:uiPriority="52"/>
+    <w:lsdException w:name="Grid Table 1 Light Accent 3" w:uiPriority="46"/>
+    <w:lsdException w:name="Grid Table 2 Accent 3" w:uiPriority="47"/>
+    <w:lsdException w:name="Grid Table 3 Accent 3" w:uiPriority="48"/>
+    <w:lsdException w:name="Grid Table 4 Accent 3" w:uiPriority="49"/>
+    <w:lsdException w:name="Grid Table 5 Dark Accent 3" w:uiPriority="50"/>
+    <w:lsdException w:name="Grid Table 6 Colorful Accent 3" w:uiPriority="51"/>
+    <w:lsdException w:name="Grid Table 7 Colorful Accent 3" w:uiPriority="52"/>
+    <w:lsdException w:name="Grid Table 1 Light Accent 4" w:uiPriority="46"/>
+    <w:lsdException w:name="Grid Table 2 Accent 4" w:uiPriority="47"/>
+    <w:lsdException w:name="Grid Table 3 Accent 4" w:uiPriority="48"/>
+    <w:lsdException w:name="Grid Table 4 Accent 4" w:uiPriority="49"/>
+    <w:lsdException w:name="Grid Table 5 Dark Accent 4" w:uiPriority="50"/>
+    <w:lsdException w:name="Grid Table 6 Colorful Accent 4" w:uiPriority="51"/>
+    <w:lsdException w:name="Grid Table 7 Colorful Accent 4" w:uiPriority="52"/>
+    <w:lsdException w:name="Grid Table 1 Light Accent 5" w:uiPriority="46"/>
+    <w:lsdException w:name="Grid Table 2 Accent 5" w:uiPriority="47"/>
+    <w:lsdException w:name="Grid Table 3 Accent 5" w:uiPriority="48"/>
+    <w:lsdException w:name="Grid Table 4 Accent 5" w:uiPriority="49"/>
+    <w:lsdException w:name="Grid Table 5 Dark Accent 5" w:uiPriority="50"/>
+    <w:lsdException w:name="Grid Table 6 Colorful Accent 5" w:uiPriority="51"/>
+    <w:lsdException w:name="Grid Table 7 Colorful Accent 5" w:uiPriority="52"/>
+    <w:lsdException w:name="Grid Table 1 Light Accent 6" w:uiPriority="46"/>
+    <w:lsdException w:name="Grid Table 2 Accent 6" w:uiPriority="47"/>
+    <w:lsdException w:name="Grid Table 3 Accent 6" w:uiPriority="48"/>
+    <w:lsdException w:name="Grid Table 4 Accent 6" w:uiPriority="49"/>
+    <w:lsdException w:name="Grid Table 5 Dark Accent 6" w:uiPriority="50"/>
+    <w:lsdException w:name="Grid Table 6 Colorful Accent 6" w:uiPriority="51"/>
+    <w:lsdException w:name="Grid Table 7 Colorful Accent 6" w:uiPriority="52"/>
+    <w:lsdException w:name="List Table 1 Light" w:uiPriority="46"/>
+    <w:lsdException w:name="List Table 2" w:uiPriority="47"/>
+    <w:lsdException w:name="List Table 3" w:uiPriority="48"/>
+    <w:lsdException w:name="List Table 4" w:uiPriority="49"/>
+    <w:lsdException w:name="List Table 5 Dark" w:uiPriority="50"/>
+    <w:lsdException w:name="List Table 6 Colorful" w:uiPriority="51"/>
+    <w:lsdException w:name="List Table 7 Colorful" w:uiPriority="52"/>
+    <w:lsdException w:name="List Table 1 Light Accent 1" w:uiPriority="46"/>
+    <w:lsdException w:name="List Table 2 Accent 1" w:uiPriority="47"/>
+    <w:lsdException w:name="List Table 3 Accent 1" w:uiPriority="48"/>
+    <w:lsdException w:name="List Table 4 Accent 1" w:uiPriority="49"/>
+    <w:lsdException w:name="List Table 5 Dark Accent 1" w:uiPriority="50"/>
+    <w:lsdException w:name="List Table 6 Colorful Accent 1" w:uiPriority="51"/>
+    <w:lsdException w:name="List Table 7 Colorful Accent 1" w:uiPriority="52"/>
+    <w:lsdException w:name="List Table 1 Light Accent 2" w:uiPriority="46"/>
+    <w:lsdException w:name="List Table 2 Accent 2" w:uiPriority="47"/>
+    <w:lsdException w:name="List Table 3 Accent 2" w:uiPriority="48"/>
+    <w:lsdException w:name="List Table 4 Accent 2" w:uiPriority="49"/>
+    <w:lsdException w:name="List Table 5 Dark Accent 2" w:uiPriority="50"/>
+    <w:lsdException w:name="List Table 6 Colorful Accent 2" w:uiPriority="51"/>
+    <w:lsdException w:name="List Table 7 Colorful Accent 2" w:uiPriority="52"/>
+    <w:lsdException w:name="List Table 1 Light Accent 3" w:uiPriority="46"/>
+    <w:lsdException w:name="List Table 2 Accent 3" w:uiPriority="47"/>
+    <w:lsdException w:name="List Table 3 Accent 3" w:uiPriority="48"/>
+    <w:lsdException w:name="List Table 4 Accent 3" w:uiPriority="49"/>
+    <w:lsdException w:name="List Table 5 Dark Accent 3" w:uiPriority="50"/>
+    <w:lsdException w:name="List Table 6 Colorful Accent 3" w:uiPriority="51"/>
+    <w:lsdException w:name="List Table 7 Colorful Accent 3" w:uiPriority="52"/>
+    <w:lsdException w:name="List Table 1 Light Accent 4" w:uiPriority="46"/>
+    <w:lsdException w:name="List Table 2 Accent 4" w:uiPriority="47"/>
+    <w:lsdException w:name="List Table 3 Accent 4" w:uiPriority="48"/>
+    <w:lsdException w:name="List Table 4 Accent 4" w:uiPriority="49"/>
+    <w:lsdException w:name="List Table 5 Dark Accent 4" w:uiPriority="50"/>
+    <w:lsdException w:name="List Table 6 Colorful Accent 4" w:uiPriority="51"/>
+    <w:lsdException w:name="List Table 7 Colorful Accent 4" w:uiPriority="52"/>
+    <w:lsdException w:name="List Table 1 Light Accent 5" w:uiPriority="46"/>
+    <w:lsdException w:name="List Table 2 Accent 5" w:uiPriority="47"/>
+    <w:lsdException w:name="List Table 3 Accent 5" w:uiPriority="48"/>
+    <w:lsdException w:name="List Table 4 Accent 5" w:uiPriority="49"/>
+    <w:lsdException w:name="List Table 5 Dark Accent 5" w:uiPriority="50"/>
+    <w:lsdException w:name="List Table 6 Colorful Accent 5" w:uiPriority="51"/>
+    <w:lsdException w:name="List Table 7 Colorful Accent 5" w:uiPriority="52"/>
+    <w:lsdException w:name="List Table 1 Light Accent 6" w:uiPriority="46"/>
+    <w:lsdException w:name="List Table 2 Accent 6" w:uiPriority="47"/>
+    <w:lsdException w:name="List Table 3 Accent 6" w:uiPriority="48"/>
+    <w:lsdException w:name="List Table 4 Accent 6" w:uiPriority="49"/>
+    <w:lsdException w:name="List Table 5 Dark Accent 6" w:uiPriority="50"/>
+    <w:lsdException w:name="List Table 6 Colorful Accent 6" w:uiPriority="51"/>
+    <w:lsdException w:name="List Table 7 Colorful Accent 6" w:uiPriority="52"/>
+    <w:lsdException w:name="Mention" w:semiHidden="1" w:uiPriority="99" w:unhideWhenUsed="1"/>
+    <w:lsdException w:name="Smart Hyperlink" w:semiHidden="1" w:uiPriority="99" w:unhideWhenUsed="1"/>
+    <w:lsdException w:name="Hashtag" w:semiHidden="1" w:uiPriority="99" w:unhideWhenUsed="1"/>
+    <w:lsdException w:name="Unresolved Mention" w:semiHidden="1" w:uiPriority="99" w:unhideWhenUsed="1"/>
+    <w:lsdException w:name="Smart Link" w:semiHidden="1" w:uiPriority="99" w:unhideWhenUsed="1"/>
+  </w:latentStyles>
   <w:style w:default="1" w:styleId="Normal" w:type="paragraph">
     <w:name w:val="Normal"/>
     <w:qFormat/>
+  </w:style>
+  <w:style w:styleId="Heading1" w:type="paragraph">
+    <w:name w:val="heading 1"/>
+    <w:basedOn w:val="Normal"/>
+    <w:next w:val="BodyText"/>
+    <w:uiPriority w:val="9"/>
+    <w:qFormat/>
+    <w:rsid w:val="00935B7C"/>
+    <w:pPr>
+      <w:keepNext/>
+      <w:keepLines/>
+      <w:spacing w:after="0" w:before="480" w:line="360" w:lineRule="auto"/>
+      <w:outlineLvl w:val="0"/>
+    </w:pPr>
+    <w:rPr>
+      <w:rFonts w:ascii="Times New Roman" w:cs="Times New Roman" w:eastAsiaTheme="majorEastAsia" w:hAnsi="Times New Roman"/>
+      <w:b/>
+      <w:bCs/>
+      <w:color w:themeColor="accent1" w:val="4F81BD"/>
+      <w:sz w:val="28"/>
+      <w:szCs w:val="28"/>
+    </w:rPr>
+  </w:style>
+  <w:style w:styleId="Heading2" w:type="paragraph">
+    <w:name w:val="heading 2"/>
+    <w:basedOn w:val="Normal"/>
+    <w:next w:val="BodyText"/>
+    <w:uiPriority w:val="9"/>
+    <w:unhideWhenUsed/>
+    <w:qFormat/>
+    <w:rsid w:val="00935B7C"/>
+    <w:pPr>
+      <w:keepNext/>
+      <w:keepLines/>
+      <w:spacing w:after="0" w:before="200"/>
+      <w:outlineLvl w:val="1"/>
+    </w:pPr>
+    <w:rPr>
+      <w:rFonts w:ascii="Times New Roman" w:cs="Times New Roman" w:eastAsiaTheme="majorEastAsia" w:hAnsi="Times New Roman"/>
+      <w:b/>
+      <w:bCs/>
+      <w:color w:themeColor="accent1" w:val="4F81BD"/>
+      <w:sz w:val="28"/>
+      <w:szCs w:val="28"/>
+    </w:rPr>
+  </w:style>
+  <w:style w:styleId="Heading3" w:type="paragraph">
+    <w:name w:val="heading 3"/>
+    <w:basedOn w:val="Normal"/>
+    <w:next w:val="BodyText"/>
+    <w:uiPriority w:val="9"/>
+    <w:unhideWhenUsed/>
+    <w:qFormat/>
+    <w:rsid w:val="00935B7C"/>
+    <w:pPr>
+      <w:keepNext/>
+      <w:keepLines/>
+      <w:spacing w:after="0" w:before="200"/>
+      <w:outlineLvl w:val="2"/>
+    </w:pPr>
+    <w:rPr>
+      <w:rFonts w:ascii="Times New Roman" w:cs="Times New Roman" w:eastAsiaTheme="majorEastAsia" w:hAnsi="Times New Roman"/>
+      <w:b/>
+      <w:bCs/>
+      <w:color w:themeColor="accent1" w:val="4F81BD"/>
+    </w:rPr>
+  </w:style>
+  <w:style w:styleId="Heading4" w:type="paragraph">
+    <w:name w:val="heading 4"/>
+    <w:basedOn w:val="Normal"/>
+    <w:next w:val="BodyText"/>
+    <w:uiPriority w:val="9"/>
+    <w:unhideWhenUsed/>
+    <w:qFormat/>
+    <w:rsid w:val="00935B7C"/>
+    <w:pPr>
+      <w:keepNext/>
+      <w:keepLines/>
+      <w:spacing w:after="0" w:before="200"/>
+      <w:outlineLvl w:val="3"/>
+    </w:pPr>
+    <w:rPr>
+      <w:rFonts w:ascii="Times New Roman" w:cs="Times New Roman" w:eastAsiaTheme="majorEastAsia" w:hAnsi="Times New Roman"/>
+      <w:bCs/>
+      <w:iCs/>
+      <w:color w:themeColor="accent1" w:val="4F81BD"/>
+    </w:rPr>
+  </w:style>
+  <w:style w:styleId="Heading5" w:type="paragraph">
+    <w:name w:val="heading 5"/>
+    <w:basedOn w:val="Normal"/>
+    <w:next w:val="BodyText"/>
+    <w:uiPriority w:val="9"/>
+    <w:unhideWhenUsed/>
+    <w:qFormat/>
+    <w:pPr>
+      <w:keepNext/>
+      <w:keepLines/>
+      <w:spacing w:after="0" w:before="200"/>
+      <w:outlineLvl w:val="4"/>
+    </w:pPr>
+    <w:rPr>
+      <w:rFonts w:asciiTheme="majorHAnsi" w:cstheme="majorBidi" w:eastAsiaTheme="majorEastAsia" w:hAnsiTheme="majorHAnsi"/>
+      <w:iCs/>
+      <w:color w:themeColor="accent1" w:val="4F81BD"/>
+    </w:rPr>
+  </w:style>
+  <w:style w:styleId="Heading6" w:type="paragraph">
+    <w:name w:val="heading 6"/>
+    <w:basedOn w:val="Normal"/>
+    <w:next w:val="BodyText"/>
+    <w:uiPriority w:val="9"/>
+    <w:unhideWhenUsed/>
+    <w:qFormat/>
+    <w:pPr>
+      <w:keepNext/>
+      <w:keepLines/>
+      <w:spacing w:after="0" w:before="200"/>
+      <w:outlineLvl w:val="5"/>
+    </w:pPr>
+    <w:rPr>
+      <w:rFonts w:asciiTheme="majorHAnsi" w:cstheme="majorBidi" w:eastAsiaTheme="majorEastAsia" w:hAnsiTheme="majorHAnsi"/>
+      <w:color w:themeColor="accent1" w:val="4F81BD"/>
+    </w:rPr>
+  </w:style>
+  <w:style w:styleId="Heading7" w:type="paragraph">
+    <w:name w:val="heading 7"/>
+    <w:basedOn w:val="Normal"/>
+    <w:next w:val="BodyText"/>
+    <w:uiPriority w:val="9"/>
+    <w:unhideWhenUsed/>
+    <w:qFormat/>
+    <w:pPr>
+      <w:keepNext/>
+      <w:keepLines/>
+      <w:spacing w:after="0" w:before="200"/>
+      <w:outlineLvl w:val="6"/>
+    </w:pPr>
+    <w:rPr>
+      <w:rFonts w:asciiTheme="majorHAnsi" w:cstheme="majorBidi" w:eastAsiaTheme="majorEastAsia" w:hAnsiTheme="majorHAnsi"/>
+      <w:color w:themeColor="accent1" w:val="4F81BD"/>
+    </w:rPr>
+  </w:style>
+  <w:style w:styleId="Heading8" w:type="paragraph">
+    <w:name w:val="heading 8"/>
+    <w:basedOn w:val="Normal"/>
+    <w:next w:val="BodyText"/>
+    <w:uiPriority w:val="9"/>
+    <w:unhideWhenUsed/>
+    <w:qFormat/>
+    <w:pPr>
+      <w:keepNext/>
+      <w:keepLines/>
+      <w:spacing w:after="0" w:before="200"/>
+      <w:outlineLvl w:val="7"/>
+    </w:pPr>
+    <w:rPr>
+      <w:rFonts w:asciiTheme="majorHAnsi" w:cstheme="majorBidi" w:eastAsiaTheme="majorEastAsia" w:hAnsiTheme="majorHAnsi"/>
+      <w:color w:themeColor="accent1" w:val="4F81BD"/>
+    </w:rPr>
+  </w:style>
+  <w:style w:styleId="Heading9" w:type="paragraph">
+    <w:name w:val="heading 9"/>
+    <w:basedOn w:val="Normal"/>
+    <w:next w:val="BodyText"/>
+    <w:uiPriority w:val="9"/>
+    <w:unhideWhenUsed/>
+    <w:qFormat/>
+    <w:pPr>
+      <w:keepNext/>
+      <w:keepLines/>
+      <w:spacing w:after="0" w:before="200"/>
+      <w:outlineLvl w:val="8"/>
+    </w:pPr>
+    <w:rPr>
+      <w:rFonts w:asciiTheme="majorHAnsi" w:cstheme="majorBidi" w:eastAsiaTheme="majorEastAsia" w:hAnsiTheme="majorHAnsi"/>
+      <w:color w:themeColor="accent1" w:val="4F81BD"/>
+    </w:rPr>
+  </w:style>
+  <w:style w:default="1" w:styleId="DefaultParagraphFont" w:type="character">
+    <w:name w:val="Default Paragraph Font"/>
+    <w:uiPriority w:val="1"/>
+    <w:semiHidden/>
+    <w:unhideWhenUsed/>
+  </w:style>
+  <w:style w:default="1" w:styleId="TableNormal" w:type="table">
+    <w:name w:val="Normal Table"/>
+    <w:uiPriority w:val="99"/>
+    <w:semiHidden/>
+    <w:unhideWhenUsed/>
+    <w:tblPr>
+      <w:tblInd w:type="dxa" w:w="0"/>
+      <w:tblCellMar>
+        <w:top w:type="dxa" w:w="0"/>
+        <w:left w:type="dxa" w:w="108"/>
+        <w:bottom w:type="dxa" w:w="0"/>
+        <w:right w:type="dxa" w:w="108"/>
+      </w:tblCellMar>
+    </w:tblPr>
+  </w:style>
+  <w:style w:default="1" w:styleId="NoList" w:type="numbering">
+    <w:name w:val="No List"/>
+    <w:uiPriority w:val="99"/>
+    <w:semiHidden/>
+    <w:unhideWhenUsed/>
   </w:style>
   <w:style w:styleId="BodyText" w:type="paragraph">
     <w:name w:val="Body Text"/>
     <w:basedOn w:val="Normal"/>
     <w:link w:val="BodyTextChar"/>
+    <w:qFormat/>
+    <w:rsid w:val="00A15C40"/>
     <w:pPr>
-      <w:spacing w:after="180" w:before="180"/>
+      <w:spacing w:after="180" w:before="180" w:line="360" w:lineRule="auto"/>
+      <w:jc w:val="both"/>
     </w:pPr>
-    <w:qFormat/>
+    <w:rPr>
+      <w:rFonts w:ascii="Times New Roman" w:cs="Times New Roman" w:hAnsi="Times New Roman"/>
+    </w:rPr>
   </w:style>
   <w:style w:customStyle="1" w:styleId="FirstParagraph" w:type="paragraph">
     <w:name w:val="First Paragraph"/>
     <w:basedOn w:val="BodyText"/>
     <w:next w:val="BodyText"/>
     <w:qFormat/>
+    <w:rsid w:val="00A15C40"/>
   </w:style>
   <w:style w:customStyle="1" w:styleId="Compact" w:type="paragraph">
     <w:name w:val="Compact"/>
@@ -15762,10 +16649,7 @@
     <w:next w:val="BodyText"/>
     <w:qFormat/>
     <w:pPr>
-      <w:keepNext/>
-      <w:keepLines/>
-      <w:spacing w:after="240" w:before="240"/>
-      <w:jc w:val="center"/>
+      <w:spacing w:before="240"/>
     </w:pPr>
     <w:rPr>
       <w:sz w:val="30"/>
@@ -15810,198 +16694,7 @@
   <w:style w:styleId="Bibliography" w:type="paragraph">
     <w:name w:val="Bibliography"/>
     <w:basedOn w:val="Normal"/>
-    <w:next w:val="Bibliography"/>
     <w:qFormat/>
-    <w:pPr/>
-    <w:rPr/>
-  </w:style>
-  <w:style w:styleId="Heading1" w:type="paragraph">
-    <w:name w:val="Heading 1"/>
-    <w:basedOn w:val="Normal"/>
-    <w:next w:val="BodyText"/>
-    <w:uiPriority w:val="9"/>
-    <w:qFormat/>
-    <w:pPr>
-      <w:keepNext/>
-      <w:keepLines/>
-      <w:spacing w:after="0" w:before="480"/>
-      <w:outlineLvl w:val="0"/>
-    </w:pPr>
-    <w:rPr>
-      <w:rFonts w:asciiTheme="majorHAnsi" w:cstheme="majorBidi" w:eastAsiaTheme="majorEastAsia" w:hAnsiTheme="majorHAnsi"/>
-      <w:b/>
-      <w:bCs/>
-      <w:color w:themeColor="accent1" w:val="4F81BD"/>
-      <w:sz w:val="32"/>
-      <w:szCs w:val="32"/>
-    </w:rPr>
-  </w:style>
-  <w:style w:styleId="Heading2" w:type="paragraph">
-    <w:name w:val="Heading 2"/>
-    <w:basedOn w:val="Normal"/>
-    <w:next w:val="BodyText"/>
-    <w:uiPriority w:val="9"/>
-    <w:unhideWhenUsed/>
-    <w:qFormat/>
-    <w:pPr>
-      <w:keepNext/>
-      <w:keepLines/>
-      <w:spacing w:after="0" w:before="200"/>
-      <w:outlineLvl w:val="1"/>
-    </w:pPr>
-    <w:rPr>
-      <w:rFonts w:asciiTheme="majorHAnsi" w:cstheme="majorBidi" w:eastAsiaTheme="majorEastAsia" w:hAnsiTheme="majorHAnsi"/>
-      <w:b/>
-      <w:bCs/>
-      <w:color w:themeColor="accent1" w:val="4F81BD"/>
-      <w:sz w:val="28"/>
-      <w:szCs w:val="28"/>
-    </w:rPr>
-  </w:style>
-  <w:style w:styleId="Heading3" w:type="paragraph">
-    <w:name w:val="Heading 3"/>
-    <w:basedOn w:val="Normal"/>
-    <w:next w:val="BodyText"/>
-    <w:uiPriority w:val="9"/>
-    <w:unhideWhenUsed/>
-    <w:qFormat/>
-    <w:pPr>
-      <w:keepNext/>
-      <w:keepLines/>
-      <w:spacing w:after="0" w:before="200"/>
-      <w:outlineLvl w:val="2"/>
-    </w:pPr>
-    <w:rPr>
-      <w:rFonts w:asciiTheme="majorHAnsi" w:cstheme="majorBidi" w:eastAsiaTheme="majorEastAsia" w:hAnsiTheme="majorHAnsi"/>
-      <w:b/>
-      <w:bCs/>
-      <w:color w:themeColor="accent1" w:val="4F81BD"/>
-      <w:sz w:val="24"/>
-      <w:szCs w:val="24"/>
-    </w:rPr>
-  </w:style>
-  <w:style w:styleId="Heading4" w:type="paragraph">
-    <w:name w:val="Heading 4"/>
-    <w:basedOn w:val="Normal"/>
-    <w:next w:val="BodyText"/>
-    <w:uiPriority w:val="9"/>
-    <w:unhideWhenUsed/>
-    <w:qFormat/>
-    <w:pPr>
-      <w:keepNext/>
-      <w:keepLines/>
-      <w:spacing w:after="0" w:before="200"/>
-      <w:outlineLvl w:val="3"/>
-    </w:pPr>
-    <w:rPr>
-      <w:rFonts w:asciiTheme="majorHAnsi" w:cstheme="majorBidi" w:eastAsiaTheme="majorEastAsia" w:hAnsiTheme="majorHAnsi"/>
-      <w:i/>
-      <w:bCs/>
-      <w:color w:themeColor="accent1" w:val="4F81BD"/>
-      <w:sz w:val="24"/>
-      <w:szCs w:val="24"/>
-    </w:rPr>
-  </w:style>
-  <w:style w:styleId="Heading5" w:type="paragraph">
-    <w:name w:val="Heading 5"/>
-    <w:basedOn w:val="Normal"/>
-    <w:next w:val="BodyText"/>
-    <w:uiPriority w:val="9"/>
-    <w:unhideWhenUsed/>
-    <w:qFormat/>
-    <w:pPr>
-      <w:keepNext/>
-      <w:keepLines/>
-      <w:spacing w:after="0" w:before="200"/>
-      <w:outlineLvl w:val="4"/>
-    </w:pPr>
-    <w:rPr>
-      <w:rFonts w:asciiTheme="majorHAnsi" w:cstheme="majorBidi" w:eastAsiaTheme="majorEastAsia" w:hAnsiTheme="majorHAnsi"/>
-      <w:iCs/>
-      <w:color w:themeColor="accent1" w:val="4F81BD"/>
-      <w:sz w:val="24"/>
-      <w:szCs w:val="24"/>
-    </w:rPr>
-  </w:style>
-  <w:style w:styleId="Heading6" w:type="paragraph">
-    <w:name w:val="Heading 6"/>
-    <w:basedOn w:val="Normal"/>
-    <w:next w:val="BodyText"/>
-    <w:uiPriority w:val="9"/>
-    <w:unhideWhenUsed/>
-    <w:qFormat/>
-    <w:pPr>
-      <w:keepNext/>
-      <w:keepLines/>
-      <w:spacing w:after="0" w:before="200"/>
-      <w:outlineLvl w:val="5"/>
-    </w:pPr>
-    <w:rPr>
-      <w:rFonts w:asciiTheme="majorHAnsi" w:cstheme="majorBidi" w:eastAsiaTheme="majorEastAsia" w:hAnsiTheme="majorHAnsi"/>
-      <w:color w:themeColor="accent1" w:val="4F81BD"/>
-      <w:sz w:val="24"/>
-      <w:szCs w:val="24"/>
-    </w:rPr>
-  </w:style>
-  <w:style w:styleId="Heading7" w:type="paragraph">
-    <w:name w:val="Heading 7"/>
-    <w:basedOn w:val="Normal"/>
-    <w:next w:val="BodyText"/>
-    <w:uiPriority w:val="9"/>
-    <w:unhideWhenUsed/>
-    <w:qFormat/>
-    <w:pPr>
-      <w:keepNext/>
-      <w:keepLines/>
-      <w:spacing w:after="0" w:before="200"/>
-      <w:outlineLvl w:val="6"/>
-    </w:pPr>
-    <w:rPr>
-      <w:rFonts w:asciiTheme="majorHAnsi" w:cstheme="majorBidi" w:eastAsiaTheme="majorEastAsia" w:hAnsiTheme="majorHAnsi"/>
-      <w:color w:themeColor="accent1" w:val="4F81BD"/>
-      <w:sz w:val="24"/>
-      <w:szCs w:val="24"/>
-    </w:rPr>
-  </w:style>
-  <w:style w:styleId="Heading8" w:type="paragraph">
-    <w:name w:val="Heading 8"/>
-    <w:basedOn w:val="Normal"/>
-    <w:next w:val="BodyText"/>
-    <w:uiPriority w:val="9"/>
-    <w:unhideWhenUsed/>
-    <w:qFormat/>
-    <w:pPr>
-      <w:keepNext/>
-      <w:keepLines/>
-      <w:spacing w:after="0" w:before="200"/>
-      <w:outlineLvl w:val="7"/>
-    </w:pPr>
-    <w:rPr>
-      <w:rFonts w:asciiTheme="majorHAnsi" w:cstheme="majorBidi" w:eastAsiaTheme="majorEastAsia" w:hAnsiTheme="majorHAnsi"/>
-      <w:color w:themeColor="accent1" w:val="4F81BD"/>
-      <w:sz w:val="24"/>
-      <w:szCs w:val="24"/>
-    </w:rPr>
-  </w:style>
-  <w:style w:styleId="Heading9" w:type="paragraph">
-    <w:name w:val="Heading 9"/>
-    <w:basedOn w:val="Normal"/>
-    <w:next w:val="BodyText"/>
-    <w:uiPriority w:val="9"/>
-    <w:unhideWhenUsed/>
-    <w:qFormat/>
-    <w:pPr>
-      <w:keepNext/>
-      <w:keepLines/>
-      <w:spacing w:after="0" w:before="200"/>
-      <w:outlineLvl w:val="8"/>
-    </w:pPr>
-    <w:rPr>
-      <w:rFonts w:asciiTheme="majorHAnsi" w:cstheme="majorBidi" w:eastAsiaTheme="majorEastAsia" w:hAnsiTheme="majorHAnsi"/>
-      <w:color w:themeColor="accent1" w:val="4F81BD"/>
-      <w:sz w:val="24"/>
-      <w:szCs w:val="24"/>
-    </w:rPr>
   </w:style>
   <w:style w:styleId="BlockText" w:type="paragraph">
     <w:name w:val="Block Text"/>
@@ -16012,25 +16705,18 @@
     <w:qFormat/>
     <w:pPr>
       <w:spacing w:after="100" w:before="100"/>
-      <w:ind w:firstLine="0" w:left="480" w:right="480"/>
+      <w:ind w:left="480" w:right="480"/>
     </w:pPr>
   </w:style>
   <w:style w:styleId="FootnoteText" w:type="paragraph">
-    <w:name w:val="Footnote Text"/>
+    <w:name w:val="footnote text"/>
     <w:basedOn w:val="Normal"/>
-    <w:next w:val="FootnoteText"/>
     <w:uiPriority w:val="9"/>
     <w:unhideWhenUsed/>
     <w:qFormat/>
   </w:style>
-  <w:style w:default="1" w:styleId="DefaultParagraphFont" w:type="character">
-    <w:name w:val="Default Paragraph Font"/>
-    <w:semiHidden/>
-    <w:unhideWhenUsed/>
-  </w:style>
-  <w:style w:default="1" w:styleId="Table" w:type="table">
+  <w:style w:customStyle="1" w:styleId="Table" w:type="table">
     <w:name w:val="Table"/>
-    <w:basedOn w:val="TableNormal"/>
     <w:semiHidden/>
     <w:unhideWhenUsed/>
     <w:qFormat/>
@@ -16046,16 +16732,15 @@
     <w:tblStylePr w:type="firstRow">
       <w:tblPr>
         <w:jc w:val="left"/>
-        <w:tblInd w:type="dxa" w:w="0"/>
       </w:tblPr>
       <w:trPr>
         <w:jc w:val="left"/>
       </w:trPr>
       <w:tcPr>
+        <w:tcBorders>
+          <w:bottom w:color="auto" w:space="0" w:sz="0" w:val="single"/>
+        </w:tcBorders>
         <w:vAlign w:val="bottom"/>
-        <w:tcBorders>
-          <w:bottom w:val="single"/>
-        </w:tcBorders>
       </w:tcPr>
     </w:tblStylePr>
   </w:style>
@@ -16063,25 +16748,34 @@
     <w:name w:val="Definition Term"/>
     <w:basedOn w:val="Normal"/>
     <w:next w:val="Definition"/>
+    <w:rsid w:val="00935B7C"/>
     <w:pPr>
       <w:keepNext/>
       <w:keepLines/>
       <w:spacing w:after="0"/>
     </w:pPr>
     <w:rPr>
+      <w:rFonts w:ascii="Times New Roman" w:cs="Times New Roman" w:hAnsi="Times New Roman"/>
       <w:b/>
     </w:rPr>
   </w:style>
   <w:style w:customStyle="1" w:styleId="Definition" w:type="paragraph">
     <w:name w:val="Definition"/>
     <w:basedOn w:val="Normal"/>
+    <w:rsid w:val="00C07B30"/>
+    <w:pPr>
+      <w:jc w:val="both"/>
+    </w:pPr>
+    <w:rPr>
+      <w:rFonts w:ascii="Times New Roman" w:cs="Times New Roman" w:hAnsi="Times New Roman"/>
+    </w:rPr>
   </w:style>
   <w:style w:styleId="Caption" w:type="paragraph">
-    <w:name w:val="Caption"/>
+    <w:name w:val="caption"/>
     <w:basedOn w:val="Normal"/>
-    <w:link w:val="BodyTextChar"/>
+    <w:link w:val="CaptionChar"/>
     <w:pPr>
-      <w:spacing w:after="120" w:before="0"/>
+      <w:spacing w:after="120"/>
     </w:pPr>
     <w:rPr>
       <w:i/>
@@ -16090,13 +16784,21 @@
   <w:style w:customStyle="1" w:styleId="TableCaption" w:type="paragraph">
     <w:name w:val="Table Caption"/>
     <w:basedOn w:val="Caption"/>
+    <w:rsid w:val="00935B7C"/>
     <w:pPr>
       <w:keepNext/>
     </w:pPr>
+    <w:rPr>
+      <w:rFonts w:ascii="Times New Roman" w:cs="Times New Roman" w:hAnsi="Times New Roman"/>
+    </w:rPr>
   </w:style>
   <w:style w:customStyle="1" w:styleId="ImageCaption" w:type="paragraph">
     <w:name w:val="Image Caption"/>
     <w:basedOn w:val="Caption"/>
+    <w:rsid w:val="00935B7C"/>
+    <w:rPr>
+      <w:rFonts w:ascii="Times New Roman" w:cs="Times New Roman" w:hAnsi="Times New Roman"/>
+    </w:rPr>
   </w:style>
   <w:style w:customStyle="1" w:styleId="Figure" w:type="paragraph">
     <w:name w:val="Figure"/>
@@ -16109,14 +16811,14 @@
       <w:keepNext/>
     </w:pPr>
   </w:style>
-  <w:style w:customStyle="1" w:styleId="BodyTextChar" w:type="character">
-    <w:name w:val="Body Text Char"/>
+  <w:style w:customStyle="1" w:styleId="CaptionChar" w:type="character">
+    <w:name w:val="Caption Char"/>
     <w:basedOn w:val="DefaultParagraphFont"/>
-    <w:link w:val="BodyText"/>
+    <w:link w:val="Caption"/>
   </w:style>
   <w:style w:customStyle="1" w:styleId="VerbatimChar" w:type="character">
     <w:name w:val="Verbatim Char"/>
-    <w:basedOn w:val="BodyTextChar"/>
+    <w:basedOn w:val="CaptionChar"/>
     <w:rPr>
       <w:rFonts w:ascii="Consolas" w:hAnsi="Consolas"/>
       <w:sz w:val="22"/>
@@ -16124,18 +16826,18 @@
   </w:style>
   <w:style w:customStyle="1" w:styleId="SectionNumber" w:type="character">
     <w:name w:val="Section Number"/>
-    <w:basedOn w:val="BodyTextChar"/>
+    <w:basedOn w:val="CaptionChar"/>
   </w:style>
   <w:style w:styleId="FootnoteReference" w:type="character">
-    <w:name w:val="Footnote Reference"/>
-    <w:basedOn w:val="BodyTextChar"/>
+    <w:name w:val="footnote reference"/>
+    <w:basedOn w:val="CaptionChar"/>
     <w:rPr>
       <w:vertAlign w:val="superscript"/>
     </w:rPr>
   </w:style>
   <w:style w:styleId="Hyperlink" w:type="character">
     <w:name w:val="Hyperlink"/>
-    <w:basedOn w:val="BodyTextChar"/>
+    <w:basedOn w:val="CaptionChar"/>
     <w:rPr>
       <w:color w:themeColor="accent1" w:val="4F81BD"/>
     </w:rPr>
@@ -16152,10 +16854,39 @@
       <w:outlineLvl w:val="9"/>
     </w:pPr>
     <w:rPr>
-      <w:rFonts w:asciiTheme="majorHAnsi" w:cstheme="majorBidi" w:eastAsiaTheme="majorEastAsia" w:hAnsiTheme="majorHAnsi"/>
       <w:b w:val="0"/>
       <w:bCs w:val="0"/>
       <w:color w:themeColor="accent1" w:themeShade="BF" w:val="365F91"/>
+    </w:rPr>
+  </w:style>
+  <w:style w:customStyle="1" w:styleId="BodyTextChar" w:type="character">
+    <w:name w:val="Body Text Char"/>
+    <w:basedOn w:val="DefaultParagraphFont"/>
+    <w:link w:val="BodyText"/>
+    <w:rsid w:val="00A15C40"/>
+    <w:rPr>
+      <w:rFonts w:ascii="Times New Roman" w:cs="Times New Roman" w:hAnsi="Times New Roman"/>
+    </w:rPr>
+  </w:style>
+  <w:style w:styleId="BodyText2" w:type="paragraph">
+    <w:name w:val="Body Text 2"/>
+    <w:basedOn w:val="Normal"/>
+    <w:link w:val="BodyText2Char"/>
+    <w:rsid w:val="00C07B30"/>
+    <w:pPr>
+      <w:spacing w:after="0" w:line="480" w:lineRule="auto"/>
+    </w:pPr>
+    <w:rPr>
+      <w:rFonts w:ascii="Times New Roman" w:hAnsi="Times New Roman"/>
+    </w:rPr>
+  </w:style>
+  <w:style w:customStyle="1" w:styleId="BodyText2Char" w:type="character">
+    <w:name w:val="Body Text 2 Char"/>
+    <w:basedOn w:val="DefaultParagraphFont"/>
+    <w:link w:val="BodyText2"/>
+    <w:rsid w:val="00C07B30"/>
+    <w:rPr>
+      <w:rFonts w:ascii="Times New Roman" w:hAnsi="Times New Roman"/>
     </w:rPr>
   </w:style>
   <w:style w:type="paragraph" w:customStyle="1" w:styleId="SourceCode">

</xml_diff>